<commit_message>
HW is exported as PDF
</commit_message>
<xml_diff>
--- a/HW3.docx
+++ b/HW3.docx
@@ -507,27 +507,23 @@
     </w:p>
     <w:p>
       <w:pPr>
-        <w:keepNext/>
-        <w:keepLines/>
-        <w:spacing w:before="240" w:after="0"/>
-        <w:outlineLvl w:val="0"/>
-        <w:rPr>
-          <w:rFonts w:ascii="Segoe UI" w:hAnsi="Segoe UI" w:cs="Segoe UI"/>
-          <w:b/>
-          <w:bCs/>
-          <w:color w:val="0070C0"/>
-          <w:shd w:val="clear" w:color="auto" w:fill="FFFFFF"/>
-        </w:rPr>
-      </w:pPr>
-      <w:r>
+        <w:spacing w:before="0" w:after="160" w:line="259" w:lineRule="auto"/>
+        <w:jc w:val="left"/>
         <w:rPr>
           <w:rStyle w:val="Gl"/>
           <w:rFonts w:ascii="Segoe UI" w:hAnsi="Segoe UI" w:cs="Segoe UI"/>
           <w:color w:val="0070C0"/>
           <w:shd w:val="clear" w:color="auto" w:fill="FFFFFF"/>
         </w:rPr>
-        <w:lastRenderedPageBreak/>
-        <w:t>Introduction</w:t>
+      </w:pPr>
+      <w:r>
+        <w:rPr>
+          <w:rStyle w:val="Gl"/>
+          <w:rFonts w:ascii="Segoe UI" w:hAnsi="Segoe UI" w:cs="Segoe UI"/>
+          <w:color w:val="0070C0"/>
+          <w:shd w:val="clear" w:color="auto" w:fill="FFFFFF"/>
+        </w:rPr>
+        <w:br w:type="page"/>
       </w:r>
     </w:p>
     <w:p>
@@ -538,65 +534,21 @@
         <w:outlineLvl w:val="0"/>
         <w:rPr>
           <w:rFonts w:ascii="Segoe UI" w:hAnsi="Segoe UI" w:cs="Segoe UI"/>
-          <w:color w:val="1F2328"/>
+          <w:b/>
+          <w:bCs/>
+          <w:color w:val="0070C0"/>
           <w:shd w:val="clear" w:color="auto" w:fill="FFFFFF"/>
         </w:rPr>
       </w:pPr>
       <w:r>
         <w:rPr>
+          <w:rStyle w:val="Gl"/>
           <w:rFonts w:ascii="Segoe UI" w:hAnsi="Segoe UI" w:cs="Segoe UI"/>
-          <w:color w:val="1F2328"/>
+          <w:color w:val="0070C0"/>
           <w:shd w:val="clear" w:color="auto" w:fill="FFFFFF"/>
         </w:rPr>
-        <w:t>You are required to design a 200 W full bridge isolating converter with 24 V</w:t>
-      </w:r>
-      <w:r>
-        <w:rPr>
-          <w:rFonts w:ascii="Segoe UI" w:hAnsi="Segoe UI" w:cs="Segoe UI"/>
-          <w:color w:val="1F2328"/>
-          <w:sz w:val="18"/>
-          <w:szCs w:val="18"/>
-          <w:shd w:val="clear" w:color="auto" w:fill="FFFFFF"/>
-          <w:vertAlign w:val="subscript"/>
-        </w:rPr>
-        <w:t>in</w:t>
-      </w:r>
-      <w:r>
-        <w:rPr>
-          <w:rFonts w:ascii="Segoe UI" w:hAnsi="Segoe UI" w:cs="Segoe UI"/>
-          <w:color w:val="1F2328"/>
-          <w:shd w:val="clear" w:color="auto" w:fill="FFFFFF"/>
-        </w:rPr>
-        <w:t xml:space="preserve"> and 200 </w:t>
-      </w:r>
-      <w:proofErr w:type="spellStart"/>
-      <w:r>
-        <w:rPr>
-          <w:rFonts w:ascii="Segoe UI" w:hAnsi="Segoe UI" w:cs="Segoe UI"/>
-          <w:color w:val="1F2328"/>
-          <w:shd w:val="clear" w:color="auto" w:fill="FFFFFF"/>
-        </w:rPr>
-        <w:t>V</w:t>
-      </w:r>
-      <w:r>
-        <w:rPr>
-          <w:rFonts w:ascii="Segoe UI" w:hAnsi="Segoe UI" w:cs="Segoe UI"/>
-          <w:color w:val="1F2328"/>
-          <w:sz w:val="18"/>
-          <w:szCs w:val="18"/>
-          <w:shd w:val="clear" w:color="auto" w:fill="FFFFFF"/>
-          <w:vertAlign w:val="subscript"/>
-        </w:rPr>
-        <w:t>out</w:t>
-      </w:r>
-      <w:proofErr w:type="spellEnd"/>
-      <w:r>
-        <w:rPr>
-          <w:rFonts w:ascii="Segoe UI" w:hAnsi="Segoe UI" w:cs="Segoe UI"/>
-          <w:color w:val="1F2328"/>
-          <w:shd w:val="clear" w:color="auto" w:fill="FFFFFF"/>
-        </w:rPr>
-        <w:t> with 1% output voltage ripple. Switching frequency of the converter is 250kHz</w:t>
+        <w:lastRenderedPageBreak/>
+        <w:t>Introduction</w:t>
       </w:r>
     </w:p>
     <w:p>
@@ -606,33 +558,52 @@
         <w:spacing w:before="240" w:after="0"/>
         <w:outlineLvl w:val="0"/>
         <w:rPr>
-          <w:rFonts w:eastAsiaTheme="majorEastAsia" w:cstheme="majorBidi"/>
-          <w:b/>
-          <w:color w:val="0070C0"/>
-          <w:sz w:val="28"/>
-          <w:szCs w:val="32"/>
+          <w:rFonts w:eastAsiaTheme="minorEastAsia"/>
+          <w:bCs/>
         </w:rPr>
       </w:pPr>
       <w:r>
         <w:rPr>
-          <w:rFonts w:eastAsiaTheme="majorEastAsia" w:cstheme="majorBidi"/>
-          <w:b/>
-          <w:color w:val="0070C0"/>
-          <w:sz w:val="28"/>
-          <w:szCs w:val="32"/>
-        </w:rPr>
-        <w:t>Question 1</w:t>
-      </w:r>
-      <w:r>
-        <w:rPr>
-          <w:rFonts w:eastAsiaTheme="majorEastAsia" w:cstheme="majorBidi"/>
-          <w:b/>
-          <w:color w:val="0070C0"/>
-          <w:sz w:val="28"/>
-          <w:szCs w:val="32"/>
-        </w:rPr>
-        <w:t xml:space="preserve">: </w:t>
-      </w:r>
+          <w:rFonts w:eastAsiaTheme="minorEastAsia"/>
+          <w:bCs/>
+        </w:rPr>
+        <w:t xml:space="preserve">In this homework, </w:t>
+      </w:r>
+      <w:proofErr w:type="spellStart"/>
+      <w:r>
+        <w:rPr>
+          <w:rFonts w:eastAsiaTheme="minorEastAsia"/>
+          <w:bCs/>
+        </w:rPr>
+        <w:t>compansator</w:t>
+      </w:r>
+      <w:proofErr w:type="spellEnd"/>
+      <w:r>
+        <w:rPr>
+          <w:rFonts w:eastAsiaTheme="minorEastAsia"/>
+          <w:bCs/>
+        </w:rPr>
+        <w:t xml:space="preserve"> design will be analyzed deeply. First, the concepts of bode plots, control-to-output, corner frequency type of fundamentals will be discussed. Then 2 different compensators will be designed considering given buck converter parameters. Finally, the circuits will be simulated in LT-spice environment and results will be discussed.</w:t>
+      </w:r>
+    </w:p>
+    <w:p>
+      <w:pPr>
+        <w:spacing w:before="0" w:after="160" w:line="259" w:lineRule="auto"/>
+        <w:jc w:val="left"/>
+        <w:rPr>
+          <w:rFonts w:eastAsiaTheme="minorEastAsia"/>
+          <w:bCs/>
+        </w:rPr>
+      </w:pPr>
+      <w:r>
+        <w:rPr>
+          <w:rFonts w:eastAsiaTheme="minorEastAsia"/>
+          <w:bCs/>
+        </w:rPr>
+        <w:br w:type="page"/>
+      </w:r>
+      <w:bookmarkStart w:id="0" w:name="_GoBack"/>
+      <w:bookmarkEnd w:id="0"/>
     </w:p>
     <w:p>
       <w:pPr>
@@ -641,6 +612,42 @@
         <w:spacing w:before="240" w:after="0"/>
         <w:outlineLvl w:val="0"/>
         <w:rPr>
+          <w:rFonts w:eastAsiaTheme="majorEastAsia" w:cstheme="majorBidi"/>
+          <w:b/>
+          <w:color w:val="0070C0"/>
+          <w:sz w:val="28"/>
+          <w:szCs w:val="32"/>
+        </w:rPr>
+      </w:pPr>
+      <w:r>
+        <w:rPr>
+          <w:rFonts w:eastAsiaTheme="majorEastAsia" w:cstheme="majorBidi"/>
+          <w:b/>
+          <w:color w:val="0070C0"/>
+          <w:sz w:val="28"/>
+          <w:szCs w:val="32"/>
+        </w:rPr>
+        <w:lastRenderedPageBreak/>
+        <w:t>Question 1</w:t>
+      </w:r>
+      <w:r>
+        <w:rPr>
+          <w:rFonts w:eastAsiaTheme="majorEastAsia" w:cstheme="majorBidi"/>
+          <w:b/>
+          <w:color w:val="0070C0"/>
+          <w:sz w:val="28"/>
+          <w:szCs w:val="32"/>
+        </w:rPr>
+        <w:t xml:space="preserve">: </w:t>
+      </w:r>
+    </w:p>
+    <w:p>
+      <w:pPr>
+        <w:keepNext/>
+        <w:keepLines/>
+        <w:spacing w:before="240" w:after="0"/>
+        <w:outlineLvl w:val="0"/>
+        <w:rPr>
           <w:rFonts w:ascii="Arial" w:hAnsi="Arial" w:cs="Arial"/>
           <w:i/>
           <w:iCs/>
@@ -771,7 +778,23 @@
           <w:color w:val="1F2328"/>
           <w:shd w:val="clear" w:color="auto" w:fill="FFFFFF"/>
         </w:rPr>
-        <w:t xml:space="preserve">. On the other hand, the control-to-output transfer function describes the relationship between the control signal (such as the duty cycle) and the output voltage </w:t>
+        <w:t>. On the other hand, the control-to-output transfer function describes the relationship between the control signal (</w:t>
+      </w:r>
+      <w:r>
+        <w:rPr>
+          <w:rFonts w:ascii="Segoe UI" w:hAnsi="Segoe UI" w:cs="Segoe UI"/>
+          <w:color w:val="1F2328"/>
+          <w:shd w:val="clear" w:color="auto" w:fill="FFFFFF"/>
+        </w:rPr>
+        <w:t>i.e.</w:t>
+      </w:r>
+      <w:r>
+        <w:rPr>
+          <w:rFonts w:ascii="Segoe UI" w:hAnsi="Segoe UI" w:cs="Segoe UI"/>
+          <w:color w:val="1F2328"/>
+          <w:shd w:val="clear" w:color="auto" w:fill="FFFFFF"/>
+        </w:rPr>
+        <w:t xml:space="preserve"> duty cycle) and the output voltage </w:t>
       </w:r>
       <w:proofErr w:type="spellStart"/>
       <w:r>
@@ -7962,7 +7985,32 @@
           <w:rFonts w:eastAsiaTheme="minorEastAsia"/>
           <w:bCs/>
         </w:rPr>
-        <w:t>One can use below formulas for the frequency of the poles and zeros directly</w:t>
+        <w:t xml:space="preserve">One can use below formulas for the frequency of the poles and zeros </w:t>
+      </w:r>
+      <w:proofErr w:type="gramStart"/>
+      <w:r>
+        <w:rPr>
+          <w:rFonts w:eastAsiaTheme="minorEastAsia"/>
+          <w:bCs/>
+        </w:rPr>
+        <w:t>directly</w:t>
+      </w:r>
+      <w:r>
+        <w:rPr>
+          <w:rFonts w:eastAsiaTheme="minorEastAsia"/>
+          <w:bCs/>
+          <w:vertAlign w:val="superscript"/>
+        </w:rPr>
+        <w:t>[</w:t>
+      </w:r>
+      <w:proofErr w:type="gramEnd"/>
+      <w:r>
+        <w:rPr>
+          <w:rFonts w:eastAsiaTheme="minorEastAsia"/>
+          <w:bCs/>
+          <w:vertAlign w:val="superscript"/>
+        </w:rPr>
+        <w:t>1]</w:t>
       </w:r>
       <w:r>
         <w:rPr>
@@ -7970,15 +8018,6 @@
           <w:bCs/>
         </w:rPr>
         <w:t xml:space="preserve">. </w:t>
-      </w:r>
-      <w:r>
-        <w:rPr>
-          <w:rFonts w:eastAsiaTheme="minorEastAsia"/>
-          <w:bCs/>
-          <w:color w:val="8EAADB" w:themeColor="accent1" w:themeTint="99"/>
-          <w:highlight w:val="yellow"/>
-        </w:rPr>
-        <w:t>[REFERENCE]</w:t>
       </w:r>
     </w:p>
     <w:p>
@@ -8460,7 +8499,27 @@
           <w:iCs/>
           <w:color w:val="3C78D8"/>
         </w:rPr>
-        <w:t xml:space="preserve"> An example of a compensator is given in Fig. X.</w:t>
+        <w:t xml:space="preserve"> An example of a compensator is given in Fig. </w:t>
+      </w:r>
+      <w:r>
+        <w:rPr>
+          <w:rFonts w:ascii="Arial" w:hAnsi="Arial" w:cs="Arial"/>
+          <w:bCs/>
+          <w:i/>
+          <w:iCs/>
+          <w:color w:val="3C78D8"/>
+        </w:rPr>
+        <w:t>2</w:t>
+      </w:r>
+      <w:r>
+        <w:rPr>
+          <w:rFonts w:ascii="Arial" w:hAnsi="Arial" w:cs="Arial"/>
+          <w:bCs/>
+          <w:i/>
+          <w:iCs/>
+          <w:color w:val="3C78D8"/>
+        </w:rPr>
+        <w:t>.</w:t>
       </w:r>
     </w:p>
     <w:p>
@@ -8535,7 +8594,19 @@
         <w:rPr>
           <w:color w:val="8EAADB" w:themeColor="accent1" w:themeTint="99"/>
         </w:rPr>
-        <w:t>Figure x - Simplified circuit diagram of a buck converter with a voltage</w:t>
+        <w:t xml:space="preserve">Figure </w:t>
+      </w:r>
+      <w:r>
+        <w:rPr>
+          <w:color w:val="8EAADB" w:themeColor="accent1" w:themeTint="99"/>
+        </w:rPr>
+        <w:t>2</w:t>
+      </w:r>
+      <w:r>
+        <w:rPr>
+          <w:color w:val="8EAADB" w:themeColor="accent1" w:themeTint="99"/>
+        </w:rPr>
+        <w:t xml:space="preserve"> - Simplified circuit diagram of a buck converter with a voltage</w:t>
       </w:r>
       <w:r>
         <w:rPr>
@@ -8673,31 +8744,46 @@
           <w:rFonts w:eastAsiaTheme="minorEastAsia"/>
           <w:bCs/>
         </w:rPr>
-        <w:t>In the application note</w:t>
-      </w:r>
-      <w:r>
-        <w:rPr>
-          <w:rFonts w:eastAsiaTheme="minorEastAsia"/>
-          <w:bCs/>
-          <w:color w:val="8EAADB" w:themeColor="accent1" w:themeTint="99"/>
-          <w:highlight w:val="yellow"/>
-        </w:rPr>
-        <w:t>[REFERENCE]</w:t>
-      </w:r>
-      <w:r>
-        <w:rPr>
-          <w:rFonts w:eastAsiaTheme="minorEastAsia"/>
-          <w:bCs/>
-          <w:color w:val="8EAADB" w:themeColor="accent1" w:themeTint="99"/>
-        </w:rPr>
-        <w:t>,</w:t>
-      </w:r>
-      <w:r>
-        <w:rPr>
-          <w:rFonts w:eastAsiaTheme="minorEastAsia"/>
-          <w:bCs/>
-        </w:rPr>
-        <w:t xml:space="preserve"> the term “crossover frequency,” also known as the “bandwidth of the loop,” is defined as the point where the gain of the </w:t>
+        <w:t xml:space="preserve">In the application </w:t>
+      </w:r>
+      <w:proofErr w:type="gramStart"/>
+      <w:r>
+        <w:rPr>
+          <w:rFonts w:eastAsiaTheme="minorEastAsia"/>
+          <w:bCs/>
+        </w:rPr>
+        <w:t>note</w:t>
+      </w:r>
+      <w:r>
+        <w:rPr>
+          <w:rFonts w:eastAsiaTheme="minorEastAsia"/>
+          <w:bCs/>
+          <w:vertAlign w:val="superscript"/>
+        </w:rPr>
+        <w:t>[</w:t>
+      </w:r>
+      <w:proofErr w:type="gramEnd"/>
+      <w:r>
+        <w:rPr>
+          <w:rFonts w:eastAsiaTheme="minorEastAsia"/>
+          <w:bCs/>
+          <w:vertAlign w:val="superscript"/>
+        </w:rPr>
+        <w:t>1]</w:t>
+      </w:r>
+      <w:r>
+        <w:rPr>
+          <w:rFonts w:eastAsiaTheme="minorEastAsia"/>
+          <w:bCs/>
+        </w:rPr>
+        <w:t xml:space="preserve"> </w:t>
+      </w:r>
+      <w:r>
+        <w:rPr>
+          <w:rFonts w:eastAsiaTheme="minorEastAsia"/>
+          <w:bCs/>
+        </w:rPr>
+        <w:t xml:space="preserve">the term “crossover frequency,” also known as the “bandwidth of the loop,” is defined as the point where the gain of the </w:t>
       </w:r>
       <w:r>
         <w:rPr>
@@ -8985,31 +9071,46 @@
           <w:rFonts w:eastAsiaTheme="minorEastAsia"/>
           <w:bCs/>
         </w:rPr>
-        <w:t xml:space="preserve"> the application note</w:t>
-      </w:r>
-      <w:r>
-        <w:rPr>
-          <w:rFonts w:eastAsiaTheme="minorEastAsia"/>
-          <w:bCs/>
-        </w:rPr>
-        <w:t xml:space="preserve">s </w:t>
-      </w:r>
-      <w:r>
-        <w:rPr>
-          <w:rFonts w:eastAsiaTheme="minorEastAsia"/>
-          <w:bCs/>
-          <w:color w:val="8EAADB" w:themeColor="accent1" w:themeTint="99"/>
-          <w:highlight w:val="yellow"/>
-        </w:rPr>
-        <w:t>[REFERENCE]</w:t>
-      </w:r>
-      <w:r>
-        <w:rPr>
-          <w:rFonts w:eastAsiaTheme="minorEastAsia"/>
-          <w:bCs/>
-          <w:color w:val="8EAADB" w:themeColor="accent1" w:themeTint="99"/>
-        </w:rPr>
-        <w:t xml:space="preserve">, </w:t>
+        <w:t xml:space="preserve"> the application </w:t>
+      </w:r>
+      <w:proofErr w:type="gramStart"/>
+      <w:r>
+        <w:rPr>
+          <w:rFonts w:eastAsiaTheme="minorEastAsia"/>
+          <w:bCs/>
+        </w:rPr>
+        <w:t>note</w:t>
+      </w:r>
+      <w:r>
+        <w:rPr>
+          <w:rFonts w:eastAsiaTheme="minorEastAsia"/>
+          <w:bCs/>
+        </w:rPr>
+        <w:t>s</w:t>
+      </w:r>
+      <w:r>
+        <w:rPr>
+          <w:rFonts w:eastAsiaTheme="minorEastAsia"/>
+          <w:bCs/>
+          <w:vertAlign w:val="superscript"/>
+        </w:rPr>
+        <w:t>[</w:t>
+      </w:r>
+      <w:proofErr w:type="gramEnd"/>
+      <w:r>
+        <w:rPr>
+          <w:rFonts w:eastAsiaTheme="minorEastAsia"/>
+          <w:bCs/>
+          <w:vertAlign w:val="superscript"/>
+        </w:rPr>
+        <w:t>1][2]</w:t>
+      </w:r>
+      <w:r>
+        <w:rPr>
+          <w:rFonts w:eastAsiaTheme="minorEastAsia"/>
+          <w:bCs/>
+        </w:rPr>
+        <w:t xml:space="preserve"> </w:t>
       </w:r>
       <w:r>
         <w:rPr>
@@ -9154,7 +9255,21 @@
           <w:rFonts w:eastAsiaTheme="minorEastAsia"/>
           <w:bCs/>
         </w:rPr>
-        <w:t xml:space="preserve"> single pole. The topology can be seen in Fig. X.</w:t>
+        <w:t xml:space="preserve"> single pole. The topology can be seen in Fig. </w:t>
+      </w:r>
+      <w:r>
+        <w:rPr>
+          <w:rFonts w:eastAsiaTheme="minorEastAsia"/>
+          <w:bCs/>
+        </w:rPr>
+        <w:t>3</w:t>
+      </w:r>
+      <w:r>
+        <w:rPr>
+          <w:rFonts w:eastAsiaTheme="minorEastAsia"/>
+          <w:bCs/>
+        </w:rPr>
+        <w:t>.</w:t>
       </w:r>
       <w:r>
         <w:rPr>
@@ -9163,21 +9278,19 @@
         </w:rPr>
         <w:t xml:space="preserve"> It is discussed that this type is bad at transient response. Which can be also seen in the bode plot since the slope is -20dB/</w:t>
       </w:r>
-      <w:proofErr w:type="spellStart"/>
-      <w:r>
-        <w:rPr>
-          <w:rFonts w:eastAsiaTheme="minorEastAsia"/>
-          <w:bCs/>
-        </w:rPr>
-        <w:t>dec</w:t>
-      </w:r>
-      <w:proofErr w:type="spellEnd"/>
-      <w:r>
-        <w:rPr>
-          <w:rFonts w:eastAsiaTheme="minorEastAsia"/>
-          <w:bCs/>
-        </w:rPr>
-        <w:t xml:space="preserve"> starting from w = 0</w:t>
+      <w:r>
+        <w:rPr>
+          <w:rFonts w:eastAsiaTheme="minorEastAsia"/>
+          <w:bCs/>
+        </w:rPr>
+        <w:t>D</w:t>
+      </w:r>
+      <w:r>
+        <w:rPr>
+          <w:rFonts w:eastAsiaTheme="minorEastAsia"/>
+          <w:bCs/>
+        </w:rPr>
+        <w:t>ec starting from w = 0</w:t>
       </w:r>
       <w:r>
         <w:rPr>
@@ -9251,7 +9364,13 @@
         <w:jc w:val="center"/>
       </w:pPr>
       <w:r>
-        <w:t>Figure x Type I compensator</w:t>
+        <w:t xml:space="preserve">Figure </w:t>
+      </w:r>
+      <w:r>
+        <w:t>3</w:t>
+      </w:r>
+      <w:r>
+        <w:t xml:space="preserve"> Type I compensator</w:t>
       </w:r>
     </w:p>
     <w:p/>
@@ -9603,7 +9722,19 @@
         <w:rPr>
           <w:rFonts w:eastAsiaTheme="minorEastAsia"/>
         </w:rPr>
-        <w:t xml:space="preserve">The bode plot of the Type-I compensator is given in Fig. X  for </w:t>
+        <w:t xml:space="preserve">The bode plot of the Type-I compensator is given in Fig. </w:t>
+      </w:r>
+      <w:r>
+        <w:rPr>
+          <w:rFonts w:eastAsiaTheme="minorEastAsia"/>
+        </w:rPr>
+        <w:t>4</w:t>
+      </w:r>
+      <w:r>
+        <w:rPr>
+          <w:rFonts w:eastAsiaTheme="minorEastAsia"/>
+        </w:rPr>
+        <w:t xml:space="preserve">  for </w:t>
       </w:r>
       <m:oMath>
         <m:r>
@@ -9641,7 +9772,7 @@
           <w:rFonts w:eastAsiaTheme="minorEastAsia"/>
         </w:rPr>
         <w:pict w14:anchorId="1987418F">
-          <v:shape id="_x0000_i1026" type="#_x0000_t75" style="width:262.2pt;height:196.2pt">
+          <v:shape id="_x0000_i1026" type="#_x0000_t75" style="width:205.2pt;height:153.6pt">
             <v:imagedata r:id="rId12" o:title="Q5-type1"/>
           </v:shape>
         </w:pict>
@@ -9653,8 +9784,13 @@
         <w:jc w:val="center"/>
       </w:pPr>
       <w:r>
-        <w:lastRenderedPageBreak/>
-        <w:t>Figure x Type I compensator bode plot for R=50kOhm and C=8uF</w:t>
+        <w:t>Figure</w:t>
+      </w:r>
+      <w:r>
+        <w:t xml:space="preserve"> 4</w:t>
+      </w:r>
+      <w:r>
+        <w:t xml:space="preserve"> Type I compensator bode plot for R=50kOhm and C=8uF</w:t>
       </w:r>
     </w:p>
     <w:p>
@@ -9752,7 +9888,21 @@
           <w:rFonts w:eastAsiaTheme="minorEastAsia"/>
           <w:bCs/>
         </w:rPr>
-        <w:t>. The topology can be seen in Fig. X.</w:t>
+        <w:t xml:space="preserve">. The topology can be seen in Fig. </w:t>
+      </w:r>
+      <w:r>
+        <w:rPr>
+          <w:rFonts w:eastAsiaTheme="minorEastAsia"/>
+          <w:bCs/>
+        </w:rPr>
+        <w:t>5</w:t>
+      </w:r>
+      <w:r>
+        <w:rPr>
+          <w:rFonts w:eastAsiaTheme="minorEastAsia"/>
+          <w:bCs/>
+        </w:rPr>
+        <w:t>.</w:t>
       </w:r>
     </w:p>
     <w:p>
@@ -9819,7 +9969,13 @@
         <w:jc w:val="center"/>
       </w:pPr>
       <w:r>
-        <w:t>Figure x Type-II compensator</w:t>
+        <w:t xml:space="preserve">Figure </w:t>
+      </w:r>
+      <w:r>
+        <w:t>5</w:t>
+      </w:r>
+      <w:r>
+        <w:t xml:space="preserve"> Type-II compensator</w:t>
       </w:r>
     </w:p>
     <w:p>
@@ -10172,7 +10328,13 @@
         <w:jc w:val="center"/>
       </w:pPr>
       <w:r>
-        <w:t>Figure x Type-II compensator</w:t>
+        <w:t xml:space="preserve">Figure </w:t>
+      </w:r>
+      <w:r>
+        <w:t>6</w:t>
+      </w:r>
+      <w:r>
+        <w:t xml:space="preserve"> Type-II compensator</w:t>
       </w:r>
       <w:r>
         <w:t xml:space="preserve"> typical</w:t>
@@ -10975,83 +11137,90 @@
           <w:bCs/>
           <w:color w:val="8EAADB" w:themeColor="accent1" w:themeTint="99"/>
         </w:rPr>
+        <w:t xml:space="preserve">Type </w:t>
+      </w:r>
+      <w:r>
+        <w:rPr>
+          <w:rFonts w:eastAsiaTheme="minorEastAsia"/>
+          <w:bCs/>
+          <w:color w:val="8EAADB" w:themeColor="accent1" w:themeTint="99"/>
+        </w:rPr>
+        <w:t>I</w:t>
+      </w:r>
+      <w:r>
+        <w:rPr>
+          <w:rFonts w:eastAsiaTheme="minorEastAsia"/>
+          <w:bCs/>
+          <w:color w:val="8EAADB" w:themeColor="accent1" w:themeTint="99"/>
+        </w:rPr>
+        <w:t>I</w:t>
+      </w:r>
+      <w:r>
+        <w:rPr>
+          <w:rFonts w:eastAsiaTheme="minorEastAsia"/>
+          <w:bCs/>
+          <w:color w:val="8EAADB" w:themeColor="accent1" w:themeTint="99"/>
+        </w:rPr>
+        <w:t>I</w:t>
+      </w:r>
+      <w:r>
+        <w:rPr>
+          <w:rFonts w:eastAsiaTheme="minorEastAsia"/>
+          <w:bCs/>
+          <w:color w:val="8EAADB" w:themeColor="accent1" w:themeTint="99"/>
+        </w:rPr>
+        <w:t>:</w:t>
+      </w:r>
+      <w:r>
+        <w:rPr>
+          <w:rFonts w:eastAsiaTheme="minorEastAsia"/>
+          <w:bCs/>
+          <w:color w:val="8EAADB" w:themeColor="accent1" w:themeTint="99"/>
+        </w:rPr>
+        <w:t xml:space="preserve"> </w:t>
+      </w:r>
+      <w:r>
+        <w:rPr>
+          <w:rFonts w:eastAsiaTheme="minorEastAsia"/>
+          <w:bCs/>
+        </w:rPr>
+        <w:t xml:space="preserve">Suggested for a comprehensive solution ensuring unconditional stability with any type of output capacitors </w:t>
+      </w:r>
+      <w:r>
+        <w:rPr>
+          <w:rFonts w:eastAsiaTheme="minorEastAsia"/>
+          <w:bCs/>
+        </w:rPr>
+        <w:t>and a broad range of ESR values.</w:t>
+      </w:r>
+      <w:r>
+        <w:rPr>
+          <w:rFonts w:eastAsiaTheme="minorEastAsia"/>
+          <w:bCs/>
+        </w:rPr>
+        <w:t xml:space="preserve"> </w:t>
+      </w:r>
+      <w:r>
+        <w:rPr>
+          <w:rFonts w:eastAsiaTheme="minorEastAsia"/>
+          <w:bCs/>
+        </w:rPr>
+        <w:t xml:space="preserve">There are 2 types of </w:t>
+      </w:r>
+      <w:r>
+        <w:rPr>
+          <w:rFonts w:eastAsiaTheme="minorEastAsia"/>
+          <w:bCs/>
+        </w:rPr>
+        <w:t xml:space="preserve">type-III </w:t>
+      </w:r>
+      <w:r>
+        <w:rPr>
+          <w:rFonts w:eastAsiaTheme="minorEastAsia"/>
+          <w:bCs/>
+        </w:rPr>
         <w:lastRenderedPageBreak/>
-        <w:t xml:space="preserve">Type </w:t>
-      </w:r>
-      <w:r>
-        <w:rPr>
-          <w:rFonts w:eastAsiaTheme="minorEastAsia"/>
-          <w:bCs/>
-          <w:color w:val="8EAADB" w:themeColor="accent1" w:themeTint="99"/>
-        </w:rPr>
-        <w:t>I</w:t>
-      </w:r>
-      <w:r>
-        <w:rPr>
-          <w:rFonts w:eastAsiaTheme="minorEastAsia"/>
-          <w:bCs/>
-          <w:color w:val="8EAADB" w:themeColor="accent1" w:themeTint="99"/>
-        </w:rPr>
-        <w:t>I</w:t>
-      </w:r>
-      <w:r>
-        <w:rPr>
-          <w:rFonts w:eastAsiaTheme="minorEastAsia"/>
-          <w:bCs/>
-          <w:color w:val="8EAADB" w:themeColor="accent1" w:themeTint="99"/>
-        </w:rPr>
-        <w:t>I</w:t>
-      </w:r>
-      <w:r>
-        <w:rPr>
-          <w:rFonts w:eastAsiaTheme="minorEastAsia"/>
-          <w:bCs/>
-          <w:color w:val="8EAADB" w:themeColor="accent1" w:themeTint="99"/>
-        </w:rPr>
-        <w:t>:</w:t>
-      </w:r>
-      <w:r>
-        <w:rPr>
-          <w:rFonts w:eastAsiaTheme="minorEastAsia"/>
-          <w:bCs/>
-          <w:color w:val="8EAADB" w:themeColor="accent1" w:themeTint="99"/>
-        </w:rPr>
-        <w:t xml:space="preserve"> </w:t>
-      </w:r>
-      <w:r>
-        <w:rPr>
-          <w:rFonts w:eastAsiaTheme="minorEastAsia"/>
-          <w:bCs/>
-        </w:rPr>
-        <w:t xml:space="preserve">Suggested for a comprehensive solution ensuring unconditional stability with any type of output capacitors </w:t>
-      </w:r>
-      <w:r>
-        <w:rPr>
-          <w:rFonts w:eastAsiaTheme="minorEastAsia"/>
-          <w:bCs/>
-        </w:rPr>
-        <w:t>and a broad range of ESR values.</w:t>
-      </w:r>
-      <w:r>
-        <w:rPr>
-          <w:rFonts w:eastAsiaTheme="minorEastAsia"/>
-          <w:bCs/>
-        </w:rPr>
-        <w:t xml:space="preserve"> </w:t>
-      </w:r>
-      <w:r>
-        <w:rPr>
-          <w:rFonts w:eastAsiaTheme="minorEastAsia"/>
-          <w:bCs/>
-        </w:rPr>
-        <w:t xml:space="preserve">There are 2 types of </w:t>
-      </w:r>
-      <w:r>
-        <w:rPr>
-          <w:rFonts w:eastAsiaTheme="minorEastAsia"/>
-          <w:bCs/>
-        </w:rPr>
-        <w:t>type-III compensator. Type A is used when</w:t>
+        <w:t>compensator. Type A is used when</w:t>
       </w:r>
       <w:r>
         <w:rPr>
@@ -11458,7 +11627,21 @@
           <w:rFonts w:eastAsiaTheme="minorEastAsia"/>
           <w:bCs/>
         </w:rPr>
-        <w:t>The circuit diagram of type-III compensator is given in Fig. X.</w:t>
+        <w:t xml:space="preserve">The circuit diagram of type-III compensator is given in Fig. </w:t>
+      </w:r>
+      <w:r>
+        <w:rPr>
+          <w:rFonts w:eastAsiaTheme="minorEastAsia"/>
+          <w:bCs/>
+        </w:rPr>
+        <w:t>7</w:t>
+      </w:r>
+      <w:r>
+        <w:rPr>
+          <w:rFonts w:eastAsiaTheme="minorEastAsia"/>
+          <w:bCs/>
+        </w:rPr>
+        <w:t>.</w:t>
       </w:r>
     </w:p>
     <w:p>
@@ -11513,7 +11696,13 @@
         <w:jc w:val="center"/>
       </w:pPr>
       <w:r>
-        <w:t>Figure x Type-III compensator</w:t>
+        <w:t xml:space="preserve">Figure </w:t>
+      </w:r>
+      <w:r>
+        <w:t>7</w:t>
+      </w:r>
+      <w:r>
+        <w:t xml:space="preserve"> Type-III compensator</w:t>
       </w:r>
     </w:p>
     <w:p>
@@ -11896,17 +12085,15 @@
           <w:rFonts w:eastAsiaTheme="minorEastAsia"/>
           <w:bCs/>
         </w:rPr>
-        <w:t xml:space="preserve"> are shown in </w:t>
-      </w:r>
-      <w:proofErr w:type="spellStart"/>
-      <w:r>
-        <w:rPr>
-          <w:rFonts w:eastAsiaTheme="minorEastAsia"/>
-          <w:bCs/>
-        </w:rPr>
-        <w:t>Fig.X</w:t>
-      </w:r>
-      <w:proofErr w:type="spellEnd"/>
+        <w:t xml:space="preserve"> are shown in Fig.</w:t>
+      </w:r>
+      <w:r>
+        <w:rPr>
+          <w:rFonts w:eastAsiaTheme="minorEastAsia"/>
+          <w:bCs/>
+        </w:rPr>
+        <w:t>7</w:t>
+      </w:r>
       <w:r>
         <w:rPr>
           <w:rFonts w:eastAsiaTheme="minorEastAsia"/>
@@ -12164,22 +12351,47 @@
           <w:rFonts w:eastAsiaTheme="minorEastAsia"/>
           <w:bCs/>
         </w:rPr>
-        <w:t xml:space="preserve">Then using the application note </w:t>
-      </w:r>
-      <w:r>
-        <w:rPr>
-          <w:rFonts w:eastAsiaTheme="minorEastAsia"/>
-          <w:bCs/>
-          <w:highlight w:val="yellow"/>
-        </w:rPr>
-        <w:t>[REFERENCE]</w:t>
-      </w:r>
-      <w:r>
-        <w:rPr>
-          <w:rFonts w:eastAsiaTheme="minorEastAsia"/>
-          <w:bCs/>
-        </w:rPr>
-        <w:t xml:space="preserve"> we can place poles and zeros of this compensator.</w:t>
+        <w:t xml:space="preserve">Then using the application </w:t>
+      </w:r>
+      <w:proofErr w:type="gramStart"/>
+      <w:r>
+        <w:rPr>
+          <w:rFonts w:eastAsiaTheme="minorEastAsia"/>
+          <w:bCs/>
+        </w:rPr>
+        <w:t>note</w:t>
+      </w:r>
+      <w:r>
+        <w:rPr>
+          <w:rFonts w:eastAsiaTheme="minorEastAsia"/>
+          <w:bCs/>
+          <w:vertAlign w:val="superscript"/>
+        </w:rPr>
+        <w:t>[</w:t>
+      </w:r>
+      <w:proofErr w:type="gramEnd"/>
+      <w:r>
+        <w:rPr>
+          <w:rFonts w:eastAsiaTheme="minorEastAsia"/>
+          <w:bCs/>
+          <w:vertAlign w:val="superscript"/>
+        </w:rPr>
+        <w:t xml:space="preserve">1] </w:t>
+      </w:r>
+      <w:r>
+        <w:rPr>
+          <w:rFonts w:eastAsiaTheme="minorEastAsia"/>
+          <w:bCs/>
+          <w:vertAlign w:val="superscript"/>
+        </w:rPr>
+        <w:t xml:space="preserve"> </w:t>
+      </w:r>
+      <w:r>
+        <w:rPr>
+          <w:rFonts w:eastAsiaTheme="minorEastAsia"/>
+          <w:bCs/>
+        </w:rPr>
+        <w:t>we can place poles and zeros of this compensator.</w:t>
       </w:r>
     </w:p>
     <w:p>
@@ -17156,22 +17368,54 @@
           <w:rFonts w:eastAsiaTheme="minorEastAsia"/>
           <w:bCs/>
         </w:rPr>
-        <w:t xml:space="preserve"> Then using the application note </w:t>
-      </w:r>
-      <w:r>
-        <w:rPr>
-          <w:rFonts w:eastAsiaTheme="minorEastAsia"/>
-          <w:bCs/>
-          <w:highlight w:val="yellow"/>
-        </w:rPr>
-        <w:t>[REFERENCE]</w:t>
-      </w:r>
-      <w:r>
-        <w:rPr>
-          <w:rFonts w:eastAsiaTheme="minorEastAsia"/>
-          <w:bCs/>
-        </w:rPr>
-        <w:t xml:space="preserve"> we can place poles and zeros of this compensator.</w:t>
+        <w:t xml:space="preserve"> </w:t>
+      </w:r>
+      <w:r>
+        <w:rPr>
+          <w:rFonts w:eastAsiaTheme="minorEastAsia"/>
+          <w:bCs/>
+        </w:rPr>
+        <w:t xml:space="preserve">Then using the application </w:t>
+      </w:r>
+      <w:proofErr w:type="gramStart"/>
+      <w:r>
+        <w:rPr>
+          <w:rFonts w:eastAsiaTheme="minorEastAsia"/>
+          <w:bCs/>
+        </w:rPr>
+        <w:t>note</w:t>
+      </w:r>
+      <w:r>
+        <w:rPr>
+          <w:rFonts w:eastAsiaTheme="minorEastAsia"/>
+          <w:bCs/>
+          <w:vertAlign w:val="superscript"/>
+        </w:rPr>
+        <w:t>[</w:t>
+      </w:r>
+      <w:proofErr w:type="gramEnd"/>
+      <w:r>
+        <w:rPr>
+          <w:rFonts w:eastAsiaTheme="minorEastAsia"/>
+          <w:bCs/>
+          <w:vertAlign w:val="superscript"/>
+        </w:rPr>
+        <w:t xml:space="preserve">1] </w:t>
+      </w:r>
+      <w:r>
+        <w:rPr>
+          <w:rFonts w:eastAsiaTheme="minorEastAsia"/>
+          <w:bCs/>
+          <w:vertAlign w:val="superscript"/>
+        </w:rPr>
+        <w:t xml:space="preserve"> </w:t>
+      </w:r>
+      <w:r>
+        <w:rPr>
+          <w:rFonts w:eastAsiaTheme="minorEastAsia"/>
+          <w:bCs/>
+        </w:rPr>
+        <w:t>we can place poles and zeros of this compensator.</w:t>
       </w:r>
     </w:p>
     <w:p>
@@ -20418,7 +20662,13 @@
         <w:jc w:val="center"/>
       </w:pPr>
       <w:r>
-        <w:t xml:space="preserve">Figure x Bode plot of </w:t>
+        <w:t xml:space="preserve">Figure </w:t>
+      </w:r>
+      <w:r>
+        <w:t>8</w:t>
+      </w:r>
+      <w:r>
+        <w:t xml:space="preserve"> Bode plot of </w:t>
       </w:r>
       <w:r>
         <w:t xml:space="preserve">the </w:t>
@@ -20429,7 +20679,13 @@
     </w:p>
     <w:p>
       <w:r>
-        <w:t xml:space="preserve">As shown in Fig X. The phase margin is 97.3 </w:t>
+        <w:t xml:space="preserve">As shown in Fig </w:t>
+      </w:r>
+      <w:r>
+        <w:t>8</w:t>
+      </w:r>
+      <w:r>
+        <w:t xml:space="preserve">. The phase margin is 97.3 </w:t>
       </w:r>
       <w:r>
         <w:t>d</w:t>
@@ -20532,7 +20788,13 @@
         <w:jc w:val="center"/>
       </w:pPr>
       <w:r>
-        <w:t xml:space="preserve">Figure x Bode plot of </w:t>
+        <w:t xml:space="preserve">Figure </w:t>
+      </w:r>
+      <w:r>
+        <w:t>9</w:t>
+      </w:r>
+      <w:r>
+        <w:t xml:space="preserve"> Bode plot of </w:t>
       </w:r>
       <w:r>
         <w:t xml:space="preserve">the </w:t>
@@ -20543,7 +20805,13 @@
     </w:p>
     <w:p>
       <w:r>
-        <w:t>As shown in Fig X. The phase margin is 95.98 Degrees</w:t>
+        <w:t xml:space="preserve">As shown in Fig </w:t>
+      </w:r>
+      <w:r>
+        <w:t>9</w:t>
+      </w:r>
+      <w:r>
+        <w:t>. The phase margin is 95.98 Degrees</w:t>
       </w:r>
       <w:r>
         <w:t xml:space="preserve"> which is pretty safe phase margin.</w:t>
@@ -20745,7 +21013,13 @@
         <w:spacing w:before="60" w:after="100" w:afterAutospacing="1"/>
       </w:pPr>
       <w:r>
-        <w:t>The simulated circuit is given in Fig. X.</w:t>
+        <w:t>The simu</w:t>
+      </w:r>
+      <w:r>
+        <w:t>lated circuit is given in Fig. 10</w:t>
+      </w:r>
+      <w:r>
+        <w:t>.</w:t>
       </w:r>
     </w:p>
     <w:p>
@@ -20826,7 +21100,27 @@
           <w:sz w:val="18"/>
           <w:szCs w:val="18"/>
         </w:rPr>
-        <w:t>Figure x: Type-III-A Compensator LT-Spice Simulation for Transient Response to Load Change from Full to Half</w:t>
+        <w:t xml:space="preserve">Figure </w:t>
+      </w:r>
+      <w:r>
+        <w:rPr>
+          <w:i/>
+          <w:iCs/>
+          <w:color w:val="44546A" w:themeColor="text2"/>
+          <w:sz w:val="18"/>
+          <w:szCs w:val="18"/>
+        </w:rPr>
+        <w:t>10</w:t>
+      </w:r>
+      <w:r>
+        <w:rPr>
+          <w:i/>
+          <w:iCs/>
+          <w:color w:val="44546A" w:themeColor="text2"/>
+          <w:sz w:val="18"/>
+          <w:szCs w:val="18"/>
+        </w:rPr>
+        <w:t>: Type-III-A Compensator LT-Spice Simulation for Transient Response to Load Change from Full to Half</w:t>
       </w:r>
     </w:p>
     <w:p>
@@ -20837,7 +21131,10 @@
         <w:t>switching instance</w:t>
       </w:r>
       <w:r>
-        <w:t xml:space="preserve"> is given in Fig. X.</w:t>
+        <w:t xml:space="preserve"> is given in Fig. 11</w:t>
+      </w:r>
+      <w:r>
+        <w:t>.</w:t>
       </w:r>
     </w:p>
     <w:p>
@@ -20902,11 +21199,41 @@
           <w:sz w:val="18"/>
           <w:szCs w:val="18"/>
         </w:rPr>
-        <w:t>Figure x: Type-III-A Compensator LT-Spice Simulation Results - Inductor Current and Output Voltage During Transient Response to Load Change from Full to Half</w:t>
+        <w:t xml:space="preserve">Figure </w:t>
+      </w:r>
+      <w:r>
+        <w:rPr>
+          <w:i/>
+          <w:iCs/>
+          <w:color w:val="44546A" w:themeColor="text2"/>
+          <w:sz w:val="18"/>
+          <w:szCs w:val="18"/>
+        </w:rPr>
+        <w:t>11</w:t>
+      </w:r>
+      <w:r>
+        <w:rPr>
+          <w:i/>
+          <w:iCs/>
+          <w:color w:val="44546A" w:themeColor="text2"/>
+          <w:sz w:val="18"/>
+          <w:szCs w:val="18"/>
+        </w:rPr>
+        <w:t>: Type-III-A Compensator LT-Spice Simulation Results - Inductor Current and Output Voltage During Transient Response to Load Change from Full to Half</w:t>
       </w:r>
     </w:p>
     <w:p>
-      <w:r>
+      <w:pPr>
+        <w:spacing w:before="0" w:after="160" w:line="259" w:lineRule="auto"/>
+        <w:jc w:val="left"/>
+      </w:pPr>
+      <w:r>
+        <w:br w:type="page"/>
+      </w:r>
+    </w:p>
+    <w:p>
+      <w:r>
+        <w:lastRenderedPageBreak/>
         <w:t>Duty</w:t>
       </w:r>
       <w:r>
@@ -20922,7 +21249,10 @@
         <w:t>are</w:t>
       </w:r>
       <w:r>
-        <w:t xml:space="preserve"> given in Fig. X.</w:t>
+        <w:t xml:space="preserve"> given in Fig. 12</w:t>
+      </w:r>
+      <w:r>
+        <w:t>.</w:t>
       </w:r>
     </w:p>
     <w:p>
@@ -20974,8 +21304,13 @@
         <w:jc w:val="center"/>
       </w:pPr>
       <w:r>
-        <w:lastRenderedPageBreak/>
-        <w:t>Figure x type-III-A compensator LT-spice simulation results of gate signal, triangular signal and error signal for transient response when load is switched from full to half</w:t>
+        <w:t xml:space="preserve">Figure </w:t>
+      </w:r>
+      <w:r>
+        <w:t>12</w:t>
+      </w:r>
+      <w:r>
+        <w:t xml:space="preserve"> type-III-A compensator LT-spice simulation results of gate signal, triangular signal and error signal for transient response when load is switched from full to half</w:t>
       </w:r>
     </w:p>
     <w:p>
@@ -21044,7 +21379,13 @@
     </w:p>
     <w:p>
       <w:r>
-        <w:t>Output voltage and inductor current at the switching instance is given in Fig. X. when more ideal op-amp model is used</w:t>
+        <w:t>Output voltage and inductor current at the switc</w:t>
+      </w:r>
+      <w:r>
+        <w:t>hing instance is given in Fig. 13</w:t>
+      </w:r>
+      <w:r>
+        <w:t>. when more ideal op-amp model is used</w:t>
       </w:r>
     </w:p>
     <w:p>
@@ -21096,7 +21437,10 @@
         <w:jc w:val="center"/>
       </w:pPr>
       <w:r>
-        <w:t xml:space="preserve">Figure x: Type-III-A Compensator LT-Spice Simulation Results - </w:t>
+        <w:t>Figure 13</w:t>
+      </w:r>
+      <w:r>
+        <w:t xml:space="preserve">: Type-III-A Compensator LT-Spice Simulation Results - </w:t>
       </w:r>
       <w:r>
         <w:t>Inductor Current and Output Voltage During Transient Response to Load Change from Full to Half</w:t>
@@ -21110,7 +21454,13 @@
     </w:p>
     <w:p>
       <w:r>
-        <w:t>Duty, triangular signal and error signal at the switching instance are given in Fig. X. when more ideal op-amp model is used</w:t>
+        <w:t>Duty, triangular signal and error signal at the switch</w:t>
+      </w:r>
+      <w:r>
+        <w:t>ing instance are given in Fig. 14</w:t>
+      </w:r>
+      <w:r>
+        <w:t>. when more ideal op-amp model is used</w:t>
       </w:r>
     </w:p>
     <w:p>
@@ -21168,7 +21518,27 @@
           <w:sz w:val="18"/>
           <w:szCs w:val="18"/>
         </w:rPr>
-        <w:t>Figure x: Type-III-A Compensator LT-Spice Simulation Results - Gate Signal, Triangular Signal, and Error Signal During Transient Response to Load Change from Full to Half with More Ideal Op-Amp Using Negative Rail</w:t>
+        <w:t xml:space="preserve">Figure </w:t>
+      </w:r>
+      <w:r>
+        <w:rPr>
+          <w:i/>
+          <w:iCs/>
+          <w:color w:val="44546A" w:themeColor="text2"/>
+          <w:sz w:val="18"/>
+          <w:szCs w:val="18"/>
+        </w:rPr>
+        <w:t>14</w:t>
+      </w:r>
+      <w:r>
+        <w:rPr>
+          <w:i/>
+          <w:iCs/>
+          <w:color w:val="44546A" w:themeColor="text2"/>
+          <w:sz w:val="18"/>
+          <w:szCs w:val="18"/>
+        </w:rPr>
+        <w:t>: Type-III-A Compensator LT-Spice Simulation Results - Gate Signal, Triangular Signal, and Error Signal During Transient Response to Load Change from Full to Half with More Ideal Op-Amp Using Negative Rail</w:t>
       </w:r>
     </w:p>
     <w:p>
@@ -21192,6 +21562,7 @@
           <w:bCs/>
           <w:color w:val="8EAADB" w:themeColor="accent1" w:themeTint="99"/>
         </w:rPr>
+        <w:lastRenderedPageBreak/>
         <w:t xml:space="preserve">Type </w:t>
       </w:r>
       <w:r>
@@ -21237,7 +21608,13 @@
         <w:spacing w:before="60" w:after="100" w:afterAutospacing="1"/>
       </w:pPr>
       <w:r>
-        <w:t>The simulated circuit is given in Fig. X.</w:t>
+        <w:t>The simulated circuit is given</w:t>
+      </w:r>
+      <w:r>
+        <w:t xml:space="preserve"> in Fig. 15</w:t>
+      </w:r>
+      <w:r>
+        <w:t>.</w:t>
       </w:r>
     </w:p>
     <w:p>
@@ -21318,7 +21695,7 @@
           <w:sz w:val="18"/>
           <w:szCs w:val="18"/>
         </w:rPr>
-        <w:t>Figure x: Type-III-</w:t>
+        <w:t xml:space="preserve">Figure </w:t>
       </w:r>
       <w:r>
         <w:rPr>
@@ -21328,7 +21705,7 @@
           <w:sz w:val="18"/>
           <w:szCs w:val="18"/>
         </w:rPr>
-        <w:t>B</w:t>
+        <w:t>15</w:t>
       </w:r>
       <w:r>
         <w:rPr>
@@ -21338,12 +21715,9 @@
           <w:sz w:val="18"/>
           <w:szCs w:val="18"/>
         </w:rPr>
-        <w:t xml:space="preserve"> Compensator LT-Spice Simulation for Transient Response to Load Change from Full to Half</w:t>
-      </w:r>
-    </w:p>
-    <w:p>
-      <w:pPr>
-        <w:jc w:val="center"/>
+        <w:t>: Type-III-</w:t>
+      </w:r>
+      <w:r>
         <w:rPr>
           <w:i/>
           <w:iCs/>
@@ -21351,11 +21725,40 @@
           <w:sz w:val="18"/>
           <w:szCs w:val="18"/>
         </w:rPr>
+        <w:t>B</w:t>
+      </w:r>
+      <w:r>
+        <w:rPr>
+          <w:i/>
+          <w:iCs/>
+          <w:color w:val="44546A" w:themeColor="text2"/>
+          <w:sz w:val="18"/>
+          <w:szCs w:val="18"/>
+        </w:rPr>
+        <w:t xml:space="preserve"> Compensator LT-Spice Simulation for Transient Response to Load Change from Full to Half</w:t>
+      </w:r>
+    </w:p>
+    <w:p>
+      <w:pPr>
+        <w:jc w:val="center"/>
+        <w:rPr>
+          <w:i/>
+          <w:iCs/>
+          <w:color w:val="44546A" w:themeColor="text2"/>
+          <w:sz w:val="18"/>
+          <w:szCs w:val="18"/>
+        </w:rPr>
       </w:pPr>
     </w:p>
     <w:p>
       <w:r>
-        <w:t>Output voltage and inductor current at the switching instance is given in Fig. X.</w:t>
+        <w:t>Output voltage and inductor current at the switc</w:t>
+      </w:r>
+      <w:r>
+        <w:t>hing instance is given in Fig. 16</w:t>
+      </w:r>
+      <w:r>
+        <w:t>.</w:t>
       </w:r>
     </w:p>
     <w:p>
@@ -21378,7 +21781,6 @@
           <w:noProof/>
           <w:lang w:val="tr-TR" w:eastAsia="tr-TR"/>
         </w:rPr>
-        <w:lastRenderedPageBreak/>
         <w:drawing>
           <wp:inline distT="0" distB="0" distL="0" distR="0" wp14:anchorId="158251DB" wp14:editId="70399AEF">
             <wp:extent cx="5760720" cy="1134745"/>
@@ -21435,7 +21837,7 @@
           <w:sz w:val="18"/>
           <w:szCs w:val="18"/>
         </w:rPr>
-        <w:t>Figure x: Type-III-</w:t>
+        <w:t xml:space="preserve">Figure </w:t>
       </w:r>
       <w:r>
         <w:rPr>
@@ -21445,7 +21847,7 @@
           <w:sz w:val="18"/>
           <w:szCs w:val="18"/>
         </w:rPr>
-        <w:t>B</w:t>
+        <w:t>16</w:t>
       </w:r>
       <w:r>
         <w:rPr>
@@ -21455,7 +21857,7 @@
           <w:sz w:val="18"/>
           <w:szCs w:val="18"/>
         </w:rPr>
-        <w:t xml:space="preserve"> Compensator LT-Spice Simulation Results - </w:t>
+        <w:t>: Type-III-</w:t>
       </w:r>
       <w:r>
         <w:rPr>
@@ -21465,7 +21867,7 @@
           <w:sz w:val="18"/>
           <w:szCs w:val="18"/>
         </w:rPr>
-        <w:t>Inductor Current and Output Voltage During Transient Response to Load Change from Full to Half</w:t>
+        <w:t>B</w:t>
       </w:r>
       <w:r>
         <w:rPr>
@@ -21475,7 +21877,7 @@
           <w:sz w:val="18"/>
           <w:szCs w:val="18"/>
         </w:rPr>
-        <w:t xml:space="preserve"> </w:t>
+        <w:t xml:space="preserve"> Compensator LT-Spice Simulation Results - </w:t>
       </w:r>
       <w:r>
         <w:rPr>
@@ -21485,12 +21887,9 @@
           <w:sz w:val="18"/>
           <w:szCs w:val="18"/>
         </w:rPr>
-        <w:t>with More Ideal Op-Amp Using Negative Rail</w:t>
-      </w:r>
-    </w:p>
-    <w:p>
-      <w:pPr>
-        <w:jc w:val="center"/>
+        <w:t>Inductor Current and Output Voltage During Transient Response to Load Change from Full to Half</w:t>
+      </w:r>
+      <w:r>
         <w:rPr>
           <w:i/>
           <w:iCs/>
@@ -21498,11 +21897,40 @@
           <w:sz w:val="18"/>
           <w:szCs w:val="18"/>
         </w:rPr>
+        <w:t xml:space="preserve"> </w:t>
+      </w:r>
+      <w:r>
+        <w:rPr>
+          <w:i/>
+          <w:iCs/>
+          <w:color w:val="44546A" w:themeColor="text2"/>
+          <w:sz w:val="18"/>
+          <w:szCs w:val="18"/>
+        </w:rPr>
+        <w:t>with More Ideal Op-Amp Using Negative Rail</w:t>
+      </w:r>
+    </w:p>
+    <w:p>
+      <w:pPr>
+        <w:jc w:val="center"/>
+        <w:rPr>
+          <w:i/>
+          <w:iCs/>
+          <w:color w:val="44546A" w:themeColor="text2"/>
+          <w:sz w:val="18"/>
+          <w:szCs w:val="18"/>
+        </w:rPr>
       </w:pPr>
     </w:p>
     <w:p>
       <w:r>
-        <w:t>Duty, triangular signal and error signal at the switching instance are given in Fig. X.</w:t>
+        <w:t>Duty, triangular signal and error signal at the switch</w:t>
+      </w:r>
+      <w:r>
+        <w:t>ing instance are given in Fig. 17</w:t>
+      </w:r>
+      <w:r>
+        <w:t>.</w:t>
       </w:r>
     </w:p>
     <w:p>
@@ -21567,7 +21995,27 @@
           <w:sz w:val="18"/>
           <w:szCs w:val="18"/>
         </w:rPr>
-        <w:t>Figure x: Type-III-B</w:t>
+        <w:t xml:space="preserve">Figure </w:t>
+      </w:r>
+      <w:r>
+        <w:rPr>
+          <w:i/>
+          <w:iCs/>
+          <w:color w:val="44546A" w:themeColor="text2"/>
+          <w:sz w:val="18"/>
+          <w:szCs w:val="18"/>
+        </w:rPr>
+        <w:t xml:space="preserve">17: </w:t>
+      </w:r>
+      <w:r>
+        <w:rPr>
+          <w:i/>
+          <w:iCs/>
+          <w:color w:val="44546A" w:themeColor="text2"/>
+          <w:sz w:val="18"/>
+          <w:szCs w:val="18"/>
+        </w:rPr>
+        <w:t>Type-III-B</w:t>
       </w:r>
       <w:r>
         <w:rPr>
@@ -21772,7 +22220,13 @@
         <w:spacing w:before="60" w:after="100" w:afterAutospacing="1"/>
       </w:pPr>
       <w:r>
-        <w:t>The simulated circuit is given in Fig. X.</w:t>
+        <w:t>The simu</w:t>
+      </w:r>
+      <w:r>
+        <w:t>lated circuit is given in Fig. 18</w:t>
+      </w:r>
+      <w:r>
+        <w:t>.</w:t>
       </w:r>
     </w:p>
     <w:p>
@@ -21841,7 +22295,27 @@
           <w:sz w:val="18"/>
           <w:szCs w:val="18"/>
         </w:rPr>
-        <w:t xml:space="preserve">Figure x: Type-III-A Compensator LT-Spice Simulation for Transient Response to Load Change from </w:t>
+        <w:t xml:space="preserve">Figure </w:t>
+      </w:r>
+      <w:r>
+        <w:rPr>
+          <w:i/>
+          <w:iCs/>
+          <w:color w:val="44546A" w:themeColor="text2"/>
+          <w:sz w:val="18"/>
+          <w:szCs w:val="18"/>
+        </w:rPr>
+        <w:t>18</w:t>
+      </w:r>
+      <w:r>
+        <w:rPr>
+          <w:i/>
+          <w:iCs/>
+          <w:color w:val="44546A" w:themeColor="text2"/>
+          <w:sz w:val="18"/>
+          <w:szCs w:val="18"/>
+        </w:rPr>
+        <w:t xml:space="preserve">: Type-III-A Compensator LT-Spice Simulation for Transient Response to Load Change from </w:t>
       </w:r>
       <w:r>
         <w:rPr>
@@ -21881,7 +22355,13 @@
     </w:p>
     <w:p>
       <w:r>
-        <w:t>Output voltage and inductor current at the switching instance is given in Fig. X.</w:t>
+        <w:t>Output voltage and inductor current at the switc</w:t>
+      </w:r>
+      <w:r>
+        <w:t>hing instance is given in Fig. 19</w:t>
+      </w:r>
+      <w:r>
+        <w:t>.</w:t>
       </w:r>
     </w:p>
     <w:p>
@@ -21954,7 +22434,7 @@
           <w:sz w:val="18"/>
           <w:szCs w:val="18"/>
         </w:rPr>
-        <w:t xml:space="preserve">Figure x: Type-III-A Compensator LT-Spice Simulation Results - </w:t>
+        <w:t>Figure 19</w:t>
       </w:r>
       <w:r>
         <w:rPr>
@@ -21964,7 +22444,7 @@
           <w:sz w:val="18"/>
           <w:szCs w:val="18"/>
         </w:rPr>
-        <w:t xml:space="preserve">Inductor Current and Output Voltage During Transient Response to Load Change from </w:t>
+        <w:t xml:space="preserve">: Type-III-A Compensator LT-Spice Simulation Results - </w:t>
       </w:r>
       <w:r>
         <w:rPr>
@@ -21974,7 +22454,7 @@
           <w:sz w:val="18"/>
           <w:szCs w:val="18"/>
         </w:rPr>
-        <w:t>Half</w:t>
+        <w:t xml:space="preserve">Inductor Current and Output Voltage During Transient Response to Load Change from </w:t>
       </w:r>
       <w:r>
         <w:rPr>
@@ -21984,7 +22464,7 @@
           <w:sz w:val="18"/>
           <w:szCs w:val="18"/>
         </w:rPr>
-        <w:t xml:space="preserve"> to </w:t>
+        <w:t>Half</w:t>
       </w:r>
       <w:r>
         <w:rPr>
@@ -21994,7 +22474,7 @@
           <w:sz w:val="18"/>
           <w:szCs w:val="18"/>
         </w:rPr>
-        <w:t xml:space="preserve">Full </w:t>
+        <w:t xml:space="preserve"> to </w:t>
       </w:r>
       <w:r>
         <w:rPr>
@@ -22004,12 +22484,28 @@
           <w:sz w:val="18"/>
           <w:szCs w:val="18"/>
         </w:rPr>
+        <w:t xml:space="preserve">Full </w:t>
+      </w:r>
+      <w:r>
+        <w:rPr>
+          <w:i/>
+          <w:iCs/>
+          <w:color w:val="44546A" w:themeColor="text2"/>
+          <w:sz w:val="18"/>
+          <w:szCs w:val="18"/>
+        </w:rPr>
         <w:t>with More Ideal Op-Amp Using Negative Rail</w:t>
       </w:r>
     </w:p>
     <w:p>
       <w:r>
-        <w:t>Duty, triangular signal and error signal at the switching instance are given in Fig. X.</w:t>
+        <w:t>Duty, triangular signal and error signal at the switch</w:t>
+      </w:r>
+      <w:r>
+        <w:t>ing instance are given in Fig. 20</w:t>
+      </w:r>
+      <w:r>
+        <w:t>.</w:t>
       </w:r>
     </w:p>
     <w:p>
@@ -22080,7 +22576,27 @@
           <w:sz w:val="18"/>
           <w:szCs w:val="18"/>
         </w:rPr>
-        <w:t xml:space="preserve">Figure x: Type-III-A Compensator LT-Spice Simulation Results - Gate Signal, Triangular Signal, and Error Signal During Transient Response to Load Change from </w:t>
+        <w:t xml:space="preserve">Figure </w:t>
+      </w:r>
+      <w:r>
+        <w:rPr>
+          <w:i/>
+          <w:iCs/>
+          <w:color w:val="44546A" w:themeColor="text2"/>
+          <w:sz w:val="18"/>
+          <w:szCs w:val="18"/>
+        </w:rPr>
+        <w:t>20</w:t>
+      </w:r>
+      <w:r>
+        <w:rPr>
+          <w:i/>
+          <w:iCs/>
+          <w:color w:val="44546A" w:themeColor="text2"/>
+          <w:sz w:val="18"/>
+          <w:szCs w:val="18"/>
+        </w:rPr>
+        <w:t xml:space="preserve">: Type-III-A Compensator LT-Spice Simulation Results - Gate Signal, Triangular Signal, and Error Signal During Transient Response to Load Change from </w:t>
       </w:r>
       <w:r>
         <w:rPr>
@@ -22211,7 +22727,13 @@
         <w:spacing w:before="60" w:after="100" w:afterAutospacing="1"/>
       </w:pPr>
       <w:r>
-        <w:t>The simulated circuit is given in Fig. X.</w:t>
+        <w:t>The simu</w:t>
+      </w:r>
+      <w:r>
+        <w:t>lated circuit is given in Fig. 21</w:t>
+      </w:r>
+      <w:r>
+        <w:t>.</w:t>
       </w:r>
     </w:p>
     <w:p>
@@ -22293,7 +22815,7 @@
           <w:sz w:val="18"/>
           <w:szCs w:val="18"/>
         </w:rPr>
-        <w:t>Figure x: Type-III-</w:t>
+        <w:t xml:space="preserve">Figure </w:t>
       </w:r>
       <w:r>
         <w:rPr>
@@ -22303,7 +22825,7 @@
           <w:sz w:val="18"/>
           <w:szCs w:val="18"/>
         </w:rPr>
-        <w:t xml:space="preserve">B </w:t>
+        <w:t>21</w:t>
       </w:r>
       <w:r>
         <w:rPr>
@@ -22313,7 +22835,7 @@
           <w:sz w:val="18"/>
           <w:szCs w:val="18"/>
         </w:rPr>
-        <w:t xml:space="preserve">Compensator LT-Spice Simulation for Transient Response to Load Change from </w:t>
+        <w:t>: Type-III-</w:t>
       </w:r>
       <w:r>
         <w:rPr>
@@ -22323,7 +22845,7 @@
           <w:sz w:val="18"/>
           <w:szCs w:val="18"/>
         </w:rPr>
-        <w:t>Half</w:t>
+        <w:t xml:space="preserve">B </w:t>
       </w:r>
       <w:r>
         <w:rPr>
@@ -22333,7 +22855,7 @@
           <w:sz w:val="18"/>
           <w:szCs w:val="18"/>
         </w:rPr>
-        <w:t xml:space="preserve"> to </w:t>
+        <w:t xml:space="preserve">Compensator LT-Spice Simulation for Transient Response to Load Change from </w:t>
       </w:r>
       <w:r>
         <w:rPr>
@@ -22343,14 +22865,41 @@
           <w:sz w:val="18"/>
           <w:szCs w:val="18"/>
         </w:rPr>
+        <w:t>Half</w:t>
+      </w:r>
+      <w:r>
+        <w:rPr>
+          <w:i/>
+          <w:iCs/>
+          <w:color w:val="44546A" w:themeColor="text2"/>
+          <w:sz w:val="18"/>
+          <w:szCs w:val="18"/>
+        </w:rPr>
+        <w:t xml:space="preserve"> to </w:t>
+      </w:r>
+      <w:r>
+        <w:rPr>
+          <w:i/>
+          <w:iCs/>
+          <w:color w:val="44546A" w:themeColor="text2"/>
+          <w:sz w:val="18"/>
+          <w:szCs w:val="18"/>
+        </w:rPr>
         <w:t>Full</w:t>
       </w:r>
     </w:p>
     <w:p>
       <w:r>
-        <w:t>Output voltage and inductor current at the switching instance is given in Fig. X.</w:t>
+        <w:t>Output voltage and inductor current at the switc</w:t>
+      </w:r>
+      <w:r>
+        <w:t>hing instance is given in Fig. 22</w:t>
+      </w:r>
+      <w:r>
+        <w:t>.</w:t>
       </w:r>
     </w:p>
+    <w:p/>
     <w:p>
       <w:pPr>
         <w:jc w:val="center"/>
@@ -22416,7 +22965,7 @@
           <w:sz w:val="18"/>
           <w:szCs w:val="18"/>
         </w:rPr>
-        <w:t>Figure x: Type-III-</w:t>
+        <w:t>Figure</w:t>
       </w:r>
       <w:r>
         <w:rPr>
@@ -22426,7 +22975,7 @@
           <w:sz w:val="18"/>
           <w:szCs w:val="18"/>
         </w:rPr>
-        <w:t>B</w:t>
+        <w:t xml:space="preserve"> 22</w:t>
       </w:r>
       <w:r>
         <w:rPr>
@@ -22436,7 +22985,7 @@
           <w:sz w:val="18"/>
           <w:szCs w:val="18"/>
         </w:rPr>
-        <w:t xml:space="preserve"> Compensator LT-Spice Simulation Results - </w:t>
+        <w:t>: Type-III-</w:t>
       </w:r>
       <w:r>
         <w:rPr>
@@ -22446,7 +22995,7 @@
           <w:sz w:val="18"/>
           <w:szCs w:val="18"/>
         </w:rPr>
-        <w:t xml:space="preserve">Inductor Current and Output Voltage During Transient Response to Load Change from </w:t>
+        <w:t>B</w:t>
       </w:r>
       <w:r>
         <w:rPr>
@@ -22456,7 +23005,7 @@
           <w:sz w:val="18"/>
           <w:szCs w:val="18"/>
         </w:rPr>
-        <w:t>Half</w:t>
+        <w:t xml:space="preserve"> Compensator LT-Spice Simulation Results - </w:t>
       </w:r>
       <w:r>
         <w:rPr>
@@ -22466,7 +23015,7 @@
           <w:sz w:val="18"/>
           <w:szCs w:val="18"/>
         </w:rPr>
-        <w:t xml:space="preserve"> to </w:t>
+        <w:t xml:space="preserve">Inductor Current and Output Voltage During Transient Response to Load Change from </w:t>
       </w:r>
       <w:r>
         <w:rPr>
@@ -22476,7 +23025,7 @@
           <w:sz w:val="18"/>
           <w:szCs w:val="18"/>
         </w:rPr>
-        <w:t xml:space="preserve">Full </w:t>
+        <w:t>Half</w:t>
       </w:r>
       <w:r>
         <w:rPr>
@@ -22486,8 +23035,56 @@
           <w:sz w:val="18"/>
           <w:szCs w:val="18"/>
         </w:rPr>
+        <w:t xml:space="preserve"> to </w:t>
+      </w:r>
+      <w:r>
+        <w:rPr>
+          <w:i/>
+          <w:iCs/>
+          <w:color w:val="44546A" w:themeColor="text2"/>
+          <w:sz w:val="18"/>
+          <w:szCs w:val="18"/>
+        </w:rPr>
+        <w:t xml:space="preserve">Full </w:t>
+      </w:r>
+      <w:r>
+        <w:rPr>
+          <w:i/>
+          <w:iCs/>
+          <w:color w:val="44546A" w:themeColor="text2"/>
+          <w:sz w:val="18"/>
+          <w:szCs w:val="18"/>
+        </w:rPr>
         <w:t>with More Ideal Op-Amp Using Negative Rail</w:t>
       </w:r>
+    </w:p>
+    <w:p>
+      <w:pPr>
+        <w:jc w:val="center"/>
+        <w:rPr>
+          <w:i/>
+          <w:iCs/>
+          <w:color w:val="44546A" w:themeColor="text2"/>
+          <w:sz w:val="18"/>
+          <w:szCs w:val="18"/>
+        </w:rPr>
+      </w:pPr>
+    </w:p>
+    <w:p>
+      <w:r>
+        <w:t>Duty, triangular signal and error signal at the switching instance are given in Fig. 23</w:t>
+      </w:r>
+    </w:p>
+    <w:p>
+      <w:pPr>
+        <w:rPr>
+          <w:i/>
+          <w:iCs/>
+          <w:color w:val="44546A" w:themeColor="text2"/>
+          <w:sz w:val="18"/>
+          <w:szCs w:val="18"/>
+        </w:rPr>
+      </w:pPr>
     </w:p>
     <w:p>
       <w:pPr>
@@ -22561,7 +23158,7 @@
           <w:sz w:val="18"/>
           <w:szCs w:val="18"/>
         </w:rPr>
-        <w:t>Figure x: Type-III-B</w:t>
+        <w:t xml:space="preserve">Figure </w:t>
       </w:r>
       <w:r>
         <w:rPr>
@@ -22571,7 +23168,7 @@
           <w:sz w:val="18"/>
           <w:szCs w:val="18"/>
         </w:rPr>
-        <w:t xml:space="preserve"> Compensator LT-Spice Simulation Results - Gate Signal, Triangular Signal, and Error Signal During Transient Response to Load Change from </w:t>
+        <w:t>23</w:t>
       </w:r>
       <w:r>
         <w:rPr>
@@ -22581,7 +23178,7 @@
           <w:sz w:val="18"/>
           <w:szCs w:val="18"/>
         </w:rPr>
-        <w:t>Half</w:t>
+        <w:t>: Type-III-B</w:t>
       </w:r>
       <w:r>
         <w:rPr>
@@ -22591,7 +23188,7 @@
           <w:sz w:val="18"/>
           <w:szCs w:val="18"/>
         </w:rPr>
-        <w:t xml:space="preserve"> to </w:t>
+        <w:t xml:space="preserve"> Compensator LT-Spice Simulation Results - Gate Signal, Triangular Signal, and Error Signal During Transient Response to Load Change from </w:t>
       </w:r>
       <w:r>
         <w:rPr>
@@ -22601,7 +23198,7 @@
           <w:sz w:val="18"/>
           <w:szCs w:val="18"/>
         </w:rPr>
-        <w:t>Full</w:t>
+        <w:t>Half</w:t>
       </w:r>
       <w:r>
         <w:rPr>
@@ -22611,21 +23208,28 @@
           <w:sz w:val="18"/>
           <w:szCs w:val="18"/>
         </w:rPr>
+        <w:t xml:space="preserve"> to </w:t>
+      </w:r>
+      <w:r>
+        <w:rPr>
+          <w:i/>
+          <w:iCs/>
+          <w:color w:val="44546A" w:themeColor="text2"/>
+          <w:sz w:val="18"/>
+          <w:szCs w:val="18"/>
+        </w:rPr>
+        <w:t>Full</w:t>
+      </w:r>
+      <w:r>
+        <w:rPr>
+          <w:i/>
+          <w:iCs/>
+          <w:color w:val="44546A" w:themeColor="text2"/>
+          <w:sz w:val="18"/>
+          <w:szCs w:val="18"/>
+        </w:rPr>
         <w:t xml:space="preserve"> with More Ideal Op-Amp Using Negative Rail</w:t>
       </w:r>
-    </w:p>
-    <w:p>
-      <w:pPr>
-        <w:spacing w:before="0" w:after="160" w:line="259" w:lineRule="auto"/>
-        <w:jc w:val="left"/>
-        <w:rPr>
-          <w:rFonts w:eastAsiaTheme="majorEastAsia" w:cstheme="majorBidi"/>
-          <w:b/>
-          <w:color w:val="0070C0"/>
-          <w:sz w:val="28"/>
-          <w:szCs w:val="32"/>
-        </w:rPr>
-      </w:pPr>
       <w:r>
         <w:rPr>
           <w:rFonts w:eastAsiaTheme="majorEastAsia" w:cstheme="majorBidi"/>
@@ -22836,15 +23440,13 @@
         <w:t>compensators</w:t>
       </w:r>
       <w:r>
-        <w:t xml:space="preserve"> still </w:t>
-      </w:r>
-      <w:proofErr w:type="gramStart"/>
-      <w:r>
-        <w:t>helps</w:t>
-      </w:r>
-      <w:proofErr w:type="gramEnd"/>
-      <w:r>
-        <w:t xml:space="preserve"> to regulate output voltage.</w:t>
+        <w:t xml:space="preserve"> still help to regulate output voltage.</w:t>
+      </w:r>
+      <w:r>
+        <w:t xml:space="preserve"> This can also be seen by the increased duty</w:t>
+      </w:r>
+      <w:r>
+        <w:t xml:space="preserve"> as shown in Fig. 26.</w:t>
       </w:r>
     </w:p>
     <w:p>
@@ -22905,7 +23507,13 @@
     </w:p>
     <w:p>
       <w:r>
-        <w:t>The simulated circuit is given in Fig. X.</w:t>
+        <w:t>The simu</w:t>
+      </w:r>
+      <w:r>
+        <w:t>lated circuit is given in Fig. 24</w:t>
+      </w:r>
+      <w:r>
+        <w:t>.</w:t>
       </w:r>
     </w:p>
     <w:p>
@@ -22966,7 +23574,17 @@
           <w:sz w:val="18"/>
           <w:szCs w:val="18"/>
         </w:rPr>
-        <w:t xml:space="preserve">Figure x: Type-III-A Compensator LT-Spice Simulation for Transient Response </w:t>
+        <w:t>Figure 24</w:t>
+      </w:r>
+      <w:r>
+        <w:rPr>
+          <w:i/>
+          <w:iCs/>
+          <w:color w:val="44546A" w:themeColor="text2"/>
+          <w:sz w:val="18"/>
+          <w:szCs w:val="18"/>
+        </w:rPr>
+        <w:t xml:space="preserve">: Type-III-A Compensator LT-Spice Simulation for Transient Response </w:t>
       </w:r>
       <w:r>
         <w:rPr>
@@ -23026,7 +23644,13 @@
     </w:p>
     <w:p>
       <w:r>
-        <w:t>Output voltage and inductor current at the step instance is given in Fig. X.</w:t>
+        <w:t xml:space="preserve">Output voltage and inductor current at the </w:t>
+      </w:r>
+      <w:r>
+        <w:t>step instance is given in Fig. 25</w:t>
+      </w:r>
+      <w:r>
+        <w:t>.</w:t>
       </w:r>
     </w:p>
     <w:p>
@@ -23091,7 +23715,7 @@
           <w:sz w:val="18"/>
           <w:szCs w:val="18"/>
         </w:rPr>
-        <w:t>Figure x: Type-III-</w:t>
+        <w:t>Figure 25</w:t>
       </w:r>
       <w:r>
         <w:rPr>
@@ -23101,7 +23725,7 @@
           <w:sz w:val="18"/>
           <w:szCs w:val="18"/>
         </w:rPr>
-        <w:t>A</w:t>
+        <w:t>: Type-III-</w:t>
       </w:r>
       <w:r>
         <w:rPr>
@@ -23111,7 +23735,7 @@
           <w:sz w:val="18"/>
           <w:szCs w:val="18"/>
         </w:rPr>
-        <w:t xml:space="preserve"> Compensator LT-Spice Simulation Results - </w:t>
+        <w:t>A</w:t>
       </w:r>
       <w:r>
         <w:rPr>
@@ -23121,7 +23745,7 @@
           <w:sz w:val="18"/>
           <w:szCs w:val="18"/>
         </w:rPr>
-        <w:t xml:space="preserve">Inductor Current and Output Voltage During Transient Response </w:t>
+        <w:t xml:space="preserve"> Compensator LT-Spice Simulation Results - </w:t>
       </w:r>
       <w:r>
         <w:rPr>
@@ -23131,7 +23755,7 @@
           <w:sz w:val="18"/>
           <w:szCs w:val="18"/>
         </w:rPr>
-        <w:t>of</w:t>
+        <w:t xml:space="preserve">Inductor Current and Output Voltage During Transient Response </w:t>
       </w:r>
       <w:r>
         <w:rPr>
@@ -23141,7 +23765,7 @@
           <w:sz w:val="18"/>
           <w:szCs w:val="18"/>
         </w:rPr>
-        <w:t xml:space="preserve"> </w:t>
+        <w:t>of</w:t>
       </w:r>
       <w:r>
         <w:rPr>
@@ -23151,7 +23775,7 @@
           <w:sz w:val="18"/>
           <w:szCs w:val="18"/>
         </w:rPr>
-        <w:t xml:space="preserve">Input Voltage Dropping to 4V </w:t>
+        <w:t xml:space="preserve"> </w:t>
       </w:r>
       <w:r>
         <w:rPr>
@@ -23161,28 +23785,50 @@
           <w:sz w:val="18"/>
           <w:szCs w:val="18"/>
         </w:rPr>
+        <w:t xml:space="preserve">Input Voltage Dropping to 4V </w:t>
+      </w:r>
+      <w:r>
+        <w:rPr>
+          <w:i/>
+          <w:iCs/>
+          <w:color w:val="44546A" w:themeColor="text2"/>
+          <w:sz w:val="18"/>
+          <w:szCs w:val="18"/>
+        </w:rPr>
         <w:t>with More Ideal Op-Amp Using Negative Rail</w:t>
       </w:r>
     </w:p>
     <w:p/>
     <w:p>
-      <w:r>
-        <w:t xml:space="preserve">Input voltage and </w:t>
-      </w:r>
-      <w:r>
-        <w:t>D</w:t>
-      </w:r>
-      <w:r>
-        <w:t>uty is given in Fig X.</w:t>
+      <w:pPr>
+        <w:spacing w:before="0" w:after="160" w:line="259" w:lineRule="auto"/>
+        <w:jc w:val="left"/>
+      </w:pPr>
+      <w:r>
+        <w:br w:type="page"/>
       </w:r>
     </w:p>
     <w:p>
       <w:r>
+        <w:lastRenderedPageBreak/>
+        <w:t xml:space="preserve">Input voltage and </w:t>
+      </w:r>
+      <w:r>
+        <w:t>D</w:t>
+      </w:r>
+      <w:r>
+        <w:t>uty is given in Fig 26</w:t>
+      </w:r>
+      <w:r>
+        <w:t>.</w:t>
+      </w:r>
+    </w:p>
+    <w:p>
+      <w:r>
         <w:rPr>
           <w:noProof/>
           <w:lang w:val="tr-TR" w:eastAsia="tr-TR"/>
         </w:rPr>
-        <w:lastRenderedPageBreak/>
         <w:drawing>
           <wp:inline distT="0" distB="0" distL="0" distR="0" wp14:anchorId="6A7CA4DA" wp14:editId="7396BD9A">
             <wp:extent cx="5760720" cy="1134745"/>
@@ -23239,7 +23885,7 @@
           <w:sz w:val="18"/>
           <w:szCs w:val="18"/>
         </w:rPr>
-        <w:t>Figure x: Type-III-</w:t>
+        <w:t xml:space="preserve">Figure </w:t>
       </w:r>
       <w:r>
         <w:rPr>
@@ -23249,7 +23895,7 @@
           <w:sz w:val="18"/>
           <w:szCs w:val="18"/>
         </w:rPr>
-        <w:t>A</w:t>
+        <w:t>26</w:t>
       </w:r>
       <w:r>
         <w:rPr>
@@ -23259,7 +23905,7 @@
           <w:sz w:val="18"/>
           <w:szCs w:val="18"/>
         </w:rPr>
-        <w:t xml:space="preserve"> Compensator LT-Spice Simulation Results </w:t>
+        <w:t>: Type-III-</w:t>
       </w:r>
       <w:r>
         <w:rPr>
@@ -23269,7 +23915,7 @@
           <w:sz w:val="18"/>
           <w:szCs w:val="18"/>
         </w:rPr>
-        <w:t>–</w:t>
+        <w:t>A</w:t>
       </w:r>
       <w:r>
         <w:rPr>
@@ -23279,7 +23925,7 @@
           <w:sz w:val="18"/>
           <w:szCs w:val="18"/>
         </w:rPr>
-        <w:t xml:space="preserve"> </w:t>
+        <w:t xml:space="preserve"> Compensator LT-Spice Simulation Results </w:t>
       </w:r>
       <w:r>
         <w:rPr>
@@ -23289,7 +23935,7 @@
           <w:sz w:val="18"/>
           <w:szCs w:val="18"/>
         </w:rPr>
-        <w:t>Input Voltage</w:t>
+        <w:t>–</w:t>
       </w:r>
       <w:r>
         <w:rPr>
@@ -23299,7 +23945,7 @@
           <w:sz w:val="18"/>
           <w:szCs w:val="18"/>
         </w:rPr>
-        <w:t xml:space="preserve"> and </w:t>
+        <w:t xml:space="preserve"> </w:t>
       </w:r>
       <w:r>
         <w:rPr>
@@ -23309,7 +23955,7 @@
           <w:sz w:val="18"/>
           <w:szCs w:val="18"/>
         </w:rPr>
-        <w:t>Duty</w:t>
+        <w:t>Input Voltage</w:t>
       </w:r>
       <w:r>
         <w:rPr>
@@ -23319,7 +23965,7 @@
           <w:sz w:val="18"/>
           <w:szCs w:val="18"/>
         </w:rPr>
-        <w:t xml:space="preserve"> During Transient Response </w:t>
+        <w:t xml:space="preserve"> and </w:t>
       </w:r>
       <w:r>
         <w:rPr>
@@ -23329,7 +23975,7 @@
           <w:sz w:val="18"/>
           <w:szCs w:val="18"/>
         </w:rPr>
-        <w:t>of</w:t>
+        <w:t>Duty</w:t>
       </w:r>
       <w:r>
         <w:rPr>
@@ -23339,7 +23985,7 @@
           <w:sz w:val="18"/>
           <w:szCs w:val="18"/>
         </w:rPr>
-        <w:t xml:space="preserve"> </w:t>
+        <w:t xml:space="preserve"> During Transient Response </w:t>
       </w:r>
       <w:r>
         <w:rPr>
@@ -23349,7 +23995,7 @@
           <w:sz w:val="18"/>
           <w:szCs w:val="18"/>
         </w:rPr>
-        <w:t xml:space="preserve">Input Voltage Dropping to 4V </w:t>
+        <w:t>of</w:t>
       </w:r>
       <w:r>
         <w:rPr>
@@ -23359,10 +24005,29 @@
           <w:sz w:val="18"/>
           <w:szCs w:val="18"/>
         </w:rPr>
+        <w:t xml:space="preserve"> </w:t>
+      </w:r>
+      <w:r>
+        <w:rPr>
+          <w:i/>
+          <w:iCs/>
+          <w:color w:val="44546A" w:themeColor="text2"/>
+          <w:sz w:val="18"/>
+          <w:szCs w:val="18"/>
+        </w:rPr>
+        <w:t xml:space="preserve">Input Voltage Dropping to 4V </w:t>
+      </w:r>
+      <w:r>
+        <w:rPr>
+          <w:i/>
+          <w:iCs/>
+          <w:color w:val="44546A" w:themeColor="text2"/>
+          <w:sz w:val="18"/>
+          <w:szCs w:val="18"/>
+        </w:rPr>
         <w:t>with More Ideal Op-Amp Using Negative Rail</w:t>
       </w:r>
     </w:p>
-    <w:p/>
     <w:p>
       <w:pPr>
         <w:keepNext/>
@@ -23435,7 +24100,13 @@
     </w:p>
     <w:p>
       <w:r>
-        <w:t>The simulated circuit is given in Fig. X.</w:t>
+        <w:t>The simu</w:t>
+      </w:r>
+      <w:r>
+        <w:t>lated circuit is given in Fig. 27</w:t>
+      </w:r>
+      <w:r>
+        <w:t>.</w:t>
       </w:r>
     </w:p>
     <w:p>
@@ -23496,7 +24167,7 @@
           <w:sz w:val="18"/>
           <w:szCs w:val="18"/>
         </w:rPr>
-        <w:t>Figure x: Type-III-</w:t>
+        <w:t xml:space="preserve">Figure </w:t>
       </w:r>
       <w:r>
         <w:rPr>
@@ -23506,7 +24177,7 @@
           <w:sz w:val="18"/>
           <w:szCs w:val="18"/>
         </w:rPr>
-        <w:t>B</w:t>
+        <w:t>2</w:t>
       </w:r>
       <w:r>
         <w:rPr>
@@ -23516,7 +24187,7 @@
           <w:sz w:val="18"/>
           <w:szCs w:val="18"/>
         </w:rPr>
-        <w:t xml:space="preserve"> Compensator LT-Spice Simulation for Transient Response </w:t>
+        <w:t>7</w:t>
       </w:r>
       <w:r>
         <w:rPr>
@@ -23526,7 +24197,7 @@
           <w:sz w:val="18"/>
           <w:szCs w:val="18"/>
         </w:rPr>
-        <w:t>of</w:t>
+        <w:t>: Type-III-</w:t>
       </w:r>
       <w:r>
         <w:rPr>
@@ -23536,7 +24207,7 @@
           <w:sz w:val="18"/>
           <w:szCs w:val="18"/>
         </w:rPr>
-        <w:t xml:space="preserve"> </w:t>
+        <w:t>B</w:t>
       </w:r>
       <w:r>
         <w:rPr>
@@ -23546,13 +24217,49 @@
           <w:sz w:val="18"/>
           <w:szCs w:val="18"/>
         </w:rPr>
+        <w:t xml:space="preserve"> Compensator LT-Spice Simulation for Transient Response </w:t>
+      </w:r>
+      <w:r>
+        <w:rPr>
+          <w:i/>
+          <w:iCs/>
+          <w:color w:val="44546A" w:themeColor="text2"/>
+          <w:sz w:val="18"/>
+          <w:szCs w:val="18"/>
+        </w:rPr>
+        <w:t>of</w:t>
+      </w:r>
+      <w:r>
+        <w:rPr>
+          <w:i/>
+          <w:iCs/>
+          <w:color w:val="44546A" w:themeColor="text2"/>
+          <w:sz w:val="18"/>
+          <w:szCs w:val="18"/>
+        </w:rPr>
+        <w:t xml:space="preserve"> </w:t>
+      </w:r>
+      <w:r>
+        <w:rPr>
+          <w:i/>
+          <w:iCs/>
+          <w:color w:val="44546A" w:themeColor="text2"/>
+          <w:sz w:val="18"/>
+          <w:szCs w:val="18"/>
+        </w:rPr>
         <w:t>Input Voltage Dropping to 4V</w:t>
       </w:r>
     </w:p>
     <w:p/>
     <w:p>
       <w:r>
-        <w:t>Output voltage and inductor current at the step instance is given in Fig. X.</w:t>
+        <w:t xml:space="preserve">Output voltage and inductor current at the step instance is given in Fig. </w:t>
+      </w:r>
+      <w:r>
+        <w:t>28</w:t>
+      </w:r>
+      <w:r>
+        <w:t>.</w:t>
       </w:r>
     </w:p>
     <w:p>
@@ -23631,7 +24338,27 @@
           <w:sz w:val="18"/>
           <w:szCs w:val="18"/>
         </w:rPr>
-        <w:t>Figure x: Type-III-</w:t>
+        <w:t xml:space="preserve">Figure </w:t>
+      </w:r>
+      <w:r>
+        <w:rPr>
+          <w:i/>
+          <w:iCs/>
+          <w:color w:val="44546A" w:themeColor="text2"/>
+          <w:sz w:val="18"/>
+          <w:szCs w:val="18"/>
+        </w:rPr>
+        <w:t>28</w:t>
+      </w:r>
+      <w:r>
+        <w:rPr>
+          <w:i/>
+          <w:iCs/>
+          <w:color w:val="44546A" w:themeColor="text2"/>
+          <w:sz w:val="18"/>
+          <w:szCs w:val="18"/>
+        </w:rPr>
+        <w:t>: Type-III-</w:t>
       </w:r>
       <w:r>
         <w:rPr>
@@ -23721,8 +24448,24 @@
       </w:pPr>
     </w:p>
     <w:p>
-      <w:r>
-        <w:t>Input voltage and Duty is given in Fig X.</w:t>
+      <w:pPr>
+        <w:spacing w:before="0" w:after="160" w:line="259" w:lineRule="auto"/>
+        <w:jc w:val="left"/>
+      </w:pPr>
+      <w:r>
+        <w:br w:type="page"/>
+      </w:r>
+    </w:p>
+    <w:p>
+      <w:r>
+        <w:lastRenderedPageBreak/>
+        <w:t>Input vo</w:t>
+      </w:r>
+      <w:r>
+        <w:t>ltage and Duty is given in Fig 29</w:t>
+      </w:r>
+      <w:r>
+        <w:t>.</w:t>
       </w:r>
     </w:p>
     <w:p>
@@ -23743,7 +24486,6 @@
           <w:noProof/>
           <w:lang w:val="tr-TR" w:eastAsia="tr-TR"/>
         </w:rPr>
-        <w:lastRenderedPageBreak/>
         <w:drawing>
           <wp:inline distT="0" distB="0" distL="0" distR="0" wp14:anchorId="18AB145E" wp14:editId="225EA61A">
             <wp:extent cx="5760720" cy="1134745"/>
@@ -23800,7 +24542,37 @@
           <w:sz w:val="18"/>
           <w:szCs w:val="18"/>
         </w:rPr>
-        <w:t>Figure x: Type-III-</w:t>
+        <w:t xml:space="preserve">Figure </w:t>
+      </w:r>
+      <w:r>
+        <w:rPr>
+          <w:i/>
+          <w:iCs/>
+          <w:color w:val="44546A" w:themeColor="text2"/>
+          <w:sz w:val="18"/>
+          <w:szCs w:val="18"/>
+        </w:rPr>
+        <w:t>2</w:t>
+      </w:r>
+      <w:r>
+        <w:rPr>
+          <w:i/>
+          <w:iCs/>
+          <w:color w:val="44546A" w:themeColor="text2"/>
+          <w:sz w:val="18"/>
+          <w:szCs w:val="18"/>
+        </w:rPr>
+        <w:t>9</w:t>
+      </w:r>
+      <w:r>
+        <w:rPr>
+          <w:i/>
+          <w:iCs/>
+          <w:color w:val="44546A" w:themeColor="text2"/>
+          <w:sz w:val="18"/>
+          <w:szCs w:val="18"/>
+        </w:rPr>
+        <w:t>: Type-III-</w:t>
       </w:r>
       <w:r>
         <w:rPr>
@@ -24117,7 +24889,7 @@
         <w:t>noticeable and</w:t>
       </w:r>
       <w:r>
-        <w:t xml:space="preserve"> accurate. </w:t>
+        <w:t xml:space="preserve"> accurate.</w:t>
       </w:r>
     </w:p>
     <w:p>
@@ -24224,17 +24996,88 @@
     </w:p>
     <w:p>
       <w:pPr>
-        <w:keepNext/>
-        <w:keepLines/>
-        <w:spacing w:before="240" w:after="0"/>
-        <w:outlineLvl w:val="0"/>
-        <w:rPr>
-          <w:rStyle w:val="Gl"/>
-          <w:rFonts w:ascii="Segoe UI" w:hAnsi="Segoe UI" w:cs="Segoe UI"/>
-          <w:color w:val="0070C0"/>
-          <w:shd w:val="clear" w:color="auto" w:fill="FFFFFF"/>
+        <w:spacing w:before="0" w:after="160" w:line="259" w:lineRule="auto"/>
+        <w:jc w:val="left"/>
+        <w:rPr>
+          <w:rFonts w:cs="Times New Roman"/>
+          <w:b/>
+          <w:szCs w:val="24"/>
         </w:rPr>
       </w:pPr>
+      <w:r>
+        <w:rPr>
+          <w:rFonts w:cs="Times New Roman"/>
+          <w:b/>
+          <w:szCs w:val="24"/>
+        </w:rPr>
+        <w:lastRenderedPageBreak/>
+        <w:t>References</w:t>
+      </w:r>
+    </w:p>
+    <w:p>
+      <w:pPr>
+        <w:spacing w:before="0" w:after="160" w:line="259" w:lineRule="auto"/>
+        <w:jc w:val="left"/>
+        <w:rPr>
+          <w:rFonts w:cs="Times New Roman"/>
+          <w:szCs w:val="24"/>
+        </w:rPr>
+      </w:pPr>
+      <w:r>
+        <w:rPr>
+          <w:rFonts w:cs="Times New Roman"/>
+          <w:szCs w:val="24"/>
+        </w:rPr>
+        <w:t xml:space="preserve">[1] A. </w:t>
+      </w:r>
+      <w:proofErr w:type="spellStart"/>
+      <w:r>
+        <w:rPr>
+          <w:rFonts w:cs="Times New Roman"/>
+          <w:szCs w:val="24"/>
+        </w:rPr>
+        <w:t>Rahimi</w:t>
+      </w:r>
+      <w:proofErr w:type="spellEnd"/>
+      <w:r>
+        <w:rPr>
+          <w:rFonts w:cs="Times New Roman"/>
+          <w:szCs w:val="24"/>
+        </w:rPr>
+        <w:t xml:space="preserve">, P. </w:t>
+      </w:r>
+      <w:proofErr w:type="spellStart"/>
+      <w:r>
+        <w:rPr>
+          <w:rFonts w:cs="Times New Roman"/>
+          <w:szCs w:val="24"/>
+        </w:rPr>
+        <w:t>Parto</w:t>
+      </w:r>
+      <w:proofErr w:type="spellEnd"/>
+      <w:r>
+        <w:rPr>
+          <w:rFonts w:cs="Times New Roman"/>
+          <w:szCs w:val="24"/>
+        </w:rPr>
+        <w:t xml:space="preserve">, and P. </w:t>
+      </w:r>
+      <w:proofErr w:type="spellStart"/>
+      <w:r>
+        <w:rPr>
+          <w:rFonts w:cs="Times New Roman"/>
+          <w:szCs w:val="24"/>
+        </w:rPr>
+        <w:t>Asadi</w:t>
+      </w:r>
+      <w:proofErr w:type="spellEnd"/>
+      <w:r>
+        <w:rPr>
+          <w:rFonts w:cs="Times New Roman"/>
+          <w:szCs w:val="24"/>
+        </w:rPr>
+        <w:t>, “Compensator Design Procedure for Buck Converter with Voltage-Mode Error-Amplifier.” Available: https://www.infineon.com/dgdl/an-1162.pdf?fileId=5546d462533600a40153559a8e17111a. [Accessed: May 19, 2024]</w:t>
+      </w:r>
     </w:p>
     <w:p>
       <w:pPr>
@@ -24249,11 +25092,170 @@
       </w:pPr>
       <w:r>
         <w:rPr>
+          <w:rFonts w:cs="Times New Roman"/>
+          <w:szCs w:val="24"/>
+        </w:rPr>
+        <w:t>[</w:t>
+      </w:r>
+      <w:r>
+        <w:rPr>
+          <w:rFonts w:cs="Times New Roman"/>
+          <w:szCs w:val="24"/>
+        </w:rPr>
+        <w:t>2</w:t>
+      </w:r>
+      <w:r>
+        <w:rPr>
+          <w:rFonts w:cs="Times New Roman"/>
+          <w:szCs w:val="24"/>
+        </w:rPr>
+        <w:t xml:space="preserve">] </w:t>
+      </w:r>
+      <w:r>
+        <w:rPr>
+          <w:rFonts w:cs="Times New Roman"/>
+          <w:szCs w:val="24"/>
+        </w:rPr>
+        <w:t>W.H Lei</w:t>
+      </w:r>
+      <w:r>
+        <w:rPr>
+          <w:rFonts w:cs="Times New Roman"/>
+          <w:szCs w:val="24"/>
+        </w:rPr>
+        <w:t xml:space="preserve">, </w:t>
+      </w:r>
+      <w:r>
+        <w:t>T.K. Man</w:t>
+      </w:r>
+      <w:r>
+        <w:rPr>
+          <w:rFonts w:cs="Times New Roman"/>
+          <w:szCs w:val="24"/>
+        </w:rPr>
+        <w:t>, “</w:t>
+      </w:r>
+      <w:r>
+        <w:rPr>
+          <w:rFonts w:cs="Times New Roman"/>
+          <w:szCs w:val="24"/>
+        </w:rPr>
+        <w:t>A General Approach</w:t>
+      </w:r>
+      <w:r>
+        <w:rPr>
+          <w:rFonts w:cs="Times New Roman"/>
+          <w:szCs w:val="24"/>
+        </w:rPr>
+        <w:t xml:space="preserve"> </w:t>
+      </w:r>
+      <w:r>
+        <w:rPr>
+          <w:rFonts w:cs="Times New Roman"/>
+          <w:szCs w:val="24"/>
+        </w:rPr>
+        <w:t>for Optimizing Dynamic</w:t>
+      </w:r>
+      <w:r>
+        <w:rPr>
+          <w:rFonts w:cs="Times New Roman"/>
+          <w:szCs w:val="24"/>
+        </w:rPr>
+        <w:t xml:space="preserve"> </w:t>
+      </w:r>
+      <w:r>
+        <w:rPr>
+          <w:rFonts w:cs="Times New Roman"/>
+          <w:szCs w:val="24"/>
+        </w:rPr>
+        <w:t>Response for Buck</w:t>
+      </w:r>
+      <w:r>
+        <w:rPr>
+          <w:rFonts w:cs="Times New Roman"/>
+          <w:szCs w:val="24"/>
+        </w:rPr>
+        <w:t xml:space="preserve"> </w:t>
+      </w:r>
+      <w:r>
+        <w:rPr>
+          <w:rFonts w:cs="Times New Roman"/>
+          <w:szCs w:val="24"/>
+        </w:rPr>
+        <w:t>Converter</w:t>
+      </w:r>
+      <w:r>
+        <w:rPr>
+          <w:rFonts w:cs="Times New Roman"/>
+          <w:szCs w:val="24"/>
+        </w:rPr>
+        <w:t xml:space="preserve">” Available: </w:t>
+      </w:r>
+      <w:r>
+        <w:rPr>
+          <w:rFonts w:cs="Times New Roman"/>
+          <w:szCs w:val="24"/>
+        </w:rPr>
+        <w:t>http://www.cpdee.ufmg.br/~troliveira/docs/aulas/fontes/AND8143-D.PDF</w:t>
+      </w:r>
+      <w:r>
+        <w:rPr>
+          <w:rFonts w:cs="Times New Roman"/>
+          <w:szCs w:val="24"/>
+        </w:rPr>
+        <w:t xml:space="preserve">. [Accessed: May </w:t>
+      </w:r>
+      <w:r>
+        <w:rPr>
+          <w:rFonts w:cs="Times New Roman"/>
+          <w:szCs w:val="24"/>
+        </w:rPr>
+        <w:t>24</w:t>
+      </w:r>
+      <w:r>
+        <w:rPr>
+          <w:rFonts w:cs="Times New Roman"/>
+          <w:szCs w:val="24"/>
+        </w:rPr>
+        <w:t>, 2024]</w:t>
+      </w:r>
+    </w:p>
+    <w:p>
+      <w:pPr>
+        <w:spacing w:before="0" w:after="160" w:line="259" w:lineRule="auto"/>
+        <w:jc w:val="left"/>
+        <w:rPr>
+          <w:rFonts w:cs="Times New Roman"/>
+          <w:szCs w:val="24"/>
+        </w:rPr>
+      </w:pPr>
+      <w:r>
+        <w:rPr>
+          <w:rFonts w:cs="Times New Roman"/>
+          <w:szCs w:val="24"/>
+        </w:rPr>
+        <w:br w:type="page"/>
+      </w:r>
+    </w:p>
+    <w:p>
+      <w:pPr>
+        <w:keepNext/>
+        <w:keepLines/>
+        <w:spacing w:before="240" w:after="0"/>
+        <w:outlineLvl w:val="0"/>
+        <w:rPr>
+          <w:rFonts w:cs="Times New Roman"/>
+          <w:szCs w:val="24"/>
+        </w:rPr>
+      </w:pPr>
+      <w:r>
+        <w:rPr>
           <w:rStyle w:val="Gl"/>
           <w:rFonts w:ascii="Segoe UI" w:hAnsi="Segoe UI" w:cs="Segoe UI"/>
           <w:color w:val="0070C0"/>
           <w:shd w:val="clear" w:color="auto" w:fill="FFFFFF"/>
         </w:rPr>
+        <w:lastRenderedPageBreak/>
         <w:t>Appendix I:</w:t>
       </w:r>
       <w:r>
@@ -28588,198 +29590,17 @@
         <w:spacing w:before="0" w:after="160" w:line="259" w:lineRule="auto"/>
         <w:jc w:val="left"/>
         <w:rPr>
+          <w:rStyle w:val="Gl"/>
+          <w:rFonts w:cs="Times New Roman"/>
+          <w:b w:val="0"/>
+          <w:bCs w:val="0"/>
+          <w:szCs w:val="24"/>
+        </w:rPr>
+      </w:pPr>
+      <w:r>
+        <w:rPr>
           <w:rFonts w:cs="Times New Roman"/>
           <w:szCs w:val="24"/>
-        </w:rPr>
-      </w:pPr>
-      <w:r>
-        <w:rPr>
-          <w:rFonts w:cs="Times New Roman"/>
-          <w:szCs w:val="24"/>
-        </w:rPr>
-        <w:br w:type="page"/>
-      </w:r>
-    </w:p>
-    <w:p>
-      <w:pPr>
-        <w:spacing w:before="0" w:after="160" w:line="259" w:lineRule="auto"/>
-        <w:jc w:val="left"/>
-        <w:rPr>
-          <w:rFonts w:cs="Times New Roman"/>
-          <w:b/>
-          <w:szCs w:val="24"/>
-        </w:rPr>
-      </w:pPr>
-      <w:r>
-        <w:rPr>
-          <w:rFonts w:cs="Times New Roman"/>
-          <w:b/>
-          <w:szCs w:val="24"/>
-        </w:rPr>
-        <w:lastRenderedPageBreak/>
-        <w:t>References</w:t>
-      </w:r>
-    </w:p>
-    <w:p>
-      <w:pPr>
-        <w:spacing w:before="0" w:after="160" w:line="259" w:lineRule="auto"/>
-        <w:jc w:val="left"/>
-        <w:rPr>
-          <w:rFonts w:cs="Times New Roman"/>
-          <w:szCs w:val="24"/>
-        </w:rPr>
-      </w:pPr>
-      <w:r>
-        <w:rPr>
-          <w:rFonts w:cs="Times New Roman"/>
-          <w:szCs w:val="24"/>
-        </w:rPr>
-        <w:t xml:space="preserve">[1] A. </w:t>
-      </w:r>
-      <w:proofErr w:type="spellStart"/>
-      <w:r>
-        <w:rPr>
-          <w:rFonts w:cs="Times New Roman"/>
-          <w:szCs w:val="24"/>
-        </w:rPr>
-        <w:t>Rahimi</w:t>
-      </w:r>
-      <w:proofErr w:type="spellEnd"/>
-      <w:r>
-        <w:rPr>
-          <w:rFonts w:cs="Times New Roman"/>
-          <w:szCs w:val="24"/>
-        </w:rPr>
-        <w:t xml:space="preserve">, P. </w:t>
-      </w:r>
-      <w:proofErr w:type="spellStart"/>
-      <w:r>
-        <w:rPr>
-          <w:rFonts w:cs="Times New Roman"/>
-          <w:szCs w:val="24"/>
-        </w:rPr>
-        <w:t>Parto</w:t>
-      </w:r>
-      <w:proofErr w:type="spellEnd"/>
-      <w:r>
-        <w:rPr>
-          <w:rFonts w:cs="Times New Roman"/>
-          <w:szCs w:val="24"/>
-        </w:rPr>
-        <w:t xml:space="preserve">, and P. </w:t>
-      </w:r>
-      <w:proofErr w:type="spellStart"/>
-      <w:r>
-        <w:rPr>
-          <w:rFonts w:cs="Times New Roman"/>
-          <w:szCs w:val="24"/>
-        </w:rPr>
-        <w:t>Asadi</w:t>
-      </w:r>
-      <w:proofErr w:type="spellEnd"/>
-      <w:r>
-        <w:rPr>
-          <w:rFonts w:cs="Times New Roman"/>
-          <w:szCs w:val="24"/>
-        </w:rPr>
-        <w:t>, “Compensator Design Procedure for Buck Converter with Voltage-Mode Error-Amplifier.” Available: https://www.infineon.com/dgdl/an-1162.pdf?fileId=5546d462533600a40153559a8e17111a. [Accessed: May 19, 2024]</w:t>
-      </w:r>
-    </w:p>
-    <w:p>
-      <w:pPr>
-        <w:spacing w:before="0" w:after="160" w:line="259" w:lineRule="auto"/>
-        <w:jc w:val="left"/>
-        <w:rPr>
-          <w:rStyle w:val="Gl"/>
-          <w:rFonts w:ascii="Segoe UI" w:hAnsi="Segoe UI" w:cs="Segoe UI"/>
-          <w:color w:val="0070C0"/>
-          <w:shd w:val="clear" w:color="auto" w:fill="FFFFFF"/>
-        </w:rPr>
-      </w:pPr>
-      <w:r>
-        <w:rPr>
-          <w:rFonts w:cs="Times New Roman"/>
-          <w:szCs w:val="24"/>
-        </w:rPr>
-        <w:t>[</w:t>
-      </w:r>
-      <w:r>
-        <w:rPr>
-          <w:rFonts w:cs="Times New Roman"/>
-          <w:szCs w:val="24"/>
-        </w:rPr>
-        <w:t>2</w:t>
-      </w:r>
-      <w:r>
-        <w:rPr>
-          <w:rFonts w:cs="Times New Roman"/>
-          <w:szCs w:val="24"/>
-        </w:rPr>
-        <w:t xml:space="preserve">] A. </w:t>
-      </w:r>
-      <w:proofErr w:type="spellStart"/>
-      <w:r>
-        <w:rPr>
-          <w:rFonts w:cs="Times New Roman"/>
-          <w:szCs w:val="24"/>
-        </w:rPr>
-        <w:t>Rahimi</w:t>
-      </w:r>
-      <w:proofErr w:type="spellEnd"/>
-      <w:r>
-        <w:rPr>
-          <w:rFonts w:cs="Times New Roman"/>
-          <w:szCs w:val="24"/>
-        </w:rPr>
-        <w:t xml:space="preserve">, P. </w:t>
-      </w:r>
-      <w:proofErr w:type="spellStart"/>
-      <w:r>
-        <w:rPr>
-          <w:rFonts w:cs="Times New Roman"/>
-          <w:szCs w:val="24"/>
-        </w:rPr>
-        <w:t>Parto</w:t>
-      </w:r>
-      <w:proofErr w:type="spellEnd"/>
-      <w:r>
-        <w:rPr>
-          <w:rFonts w:cs="Times New Roman"/>
-          <w:szCs w:val="24"/>
-        </w:rPr>
-        <w:t xml:space="preserve">, and P. </w:t>
-      </w:r>
-      <w:proofErr w:type="spellStart"/>
-      <w:r>
-        <w:rPr>
-          <w:rFonts w:cs="Times New Roman"/>
-          <w:szCs w:val="24"/>
-        </w:rPr>
-        <w:t>Asadi</w:t>
-      </w:r>
-      <w:proofErr w:type="spellEnd"/>
-      <w:r>
-        <w:rPr>
-          <w:rFonts w:cs="Times New Roman"/>
-          <w:szCs w:val="24"/>
-        </w:rPr>
-        <w:t>, “Compensator Design Procedure for Buck Converter with Voltage-Mode Error-Amplifier.” Available: https://www.infineon.com/dgdl/an-1162.pdf?fileId=5546d4625</w:t>
-      </w:r>
-      <w:bookmarkStart w:id="0" w:name="_GoBack"/>
-      <w:bookmarkEnd w:id="0"/>
-      <w:r>
-        <w:rPr>
-          <w:rFonts w:cs="Times New Roman"/>
-          <w:szCs w:val="24"/>
-        </w:rPr>
-        <w:t>33600a40153559a8e17111a. [Accessed: May 19, 2024]</w:t>
-      </w:r>
-      <w:r>
-        <w:rPr>
-          <w:rStyle w:val="Gl"/>
-          <w:rFonts w:ascii="Segoe UI" w:hAnsi="Segoe UI" w:cs="Segoe UI"/>
-          <w:color w:val="0070C0"/>
-          <w:shd w:val="clear" w:color="auto" w:fill="FFFFFF"/>
         </w:rPr>
         <w:br w:type="page"/>
       </w:r>
@@ -34130,7 +34951,7 @@
             <w:noProof/>
             <w:lang w:val="tr-TR"/>
           </w:rPr>
-          <w:t>25</w:t>
+          <w:t>2</w:t>
         </w:r>
         <w:r>
           <w:fldChar w:fldCharType="end"/>
@@ -36503,7 +37324,7 @@
 </file>
 
 <file path=customXml/itemProps1.xml><?xml version="1.0" encoding="utf-8"?>
-<ds:datastoreItem xmlns:ds="http://schemas.openxmlformats.org/officeDocument/2006/customXml" ds:itemID="{38F12351-23A3-4797-9064-93DD5B1705D1}">
+<ds:datastoreItem xmlns:ds="http://schemas.openxmlformats.org/officeDocument/2006/customXml" ds:itemID="{38F6A9E0-72C5-4B5F-8BB5-4AA5DF27243C}">
   <ds:schemaRefs>
     <ds:schemaRef ds:uri="http://schemas.openxmlformats.org/officeDocument/2006/bibliography"/>
   </ds:schemaRefs>

</xml_diff>